<commit_message>
3d - Prop01 | Tras can
</commit_message>
<xml_diff>
--- a/3D/Lab/Shortcouts Maya.docx
+++ b/3D/Lab/Shortcouts Maya.docx
@@ -254,17 +254,7 @@
           <w:sz w:val="24"/>
           <w:szCs w:val="24"/>
         </w:rPr>
-        <w:t xml:space="preserve">View / </w:t>
-      </w:r>
-      <w:r>
-        <w:rPr>
-          <w:rFonts w:ascii="Times New Roman" w:hAnsi="Times New Roman"/>
-          <w:b/>
-          <w:bCs/>
-          <w:sz w:val="24"/>
-          <w:szCs w:val="24"/>
-        </w:rPr>
-        <w:t>Display</w:t>
+        <w:t>View / Display</w:t>
       </w:r>
     </w:p>
     <w:p>
@@ -456,15 +446,6 @@
         <w:tab/>
         <w:tab/>
         <w:tab/>
-      </w:r>
-      <w:r>
-        <w:rPr>
-          <w:rFonts w:ascii="Times New Roman" w:hAnsi="Times New Roman"/>
-          <w:b w:val="false"/>
-          <w:bCs w:val="false"/>
-          <w:sz w:val="24"/>
-          <w:szCs w:val="24"/>
-        </w:rPr>
         <w:t>(1 cm = 1 unit)</w:t>
       </w:r>
     </w:p>
@@ -526,23 +507,29 @@
         <w:spacing w:lineRule="auto" w:line="276"/>
         <w:jc w:val="both"/>
         <w:rPr>
-          <w:rFonts w:ascii="Times New Roman" w:hAnsi="Times New Roman"/>
-          <w:b/>
-          <w:b/>
-          <w:bCs/>
-          <w:sz w:val="24"/>
-          <w:szCs w:val="24"/>
-        </w:rPr>
-      </w:pPr>
-      <w:r>
-        <w:rPr>
-          <w:rFonts w:ascii="Times New Roman" w:hAnsi="Times New Roman"/>
-          <w:b/>
-          <w:bCs/>
-          <w:sz w:val="24"/>
-          <w:szCs w:val="24"/>
-        </w:rPr>
-        <w:t>Objects Model</w:t>
+          <w:rFonts w:ascii="Times New Roman" w:hAnsi="Times New Roman" w:eastAsia="NSimSun" w:cs="Lucida Sans"/>
+          <w:b/>
+          <w:b/>
+          <w:bCs/>
+          <w:color w:val="auto"/>
+          <w:kern w:val="2"/>
+          <w:sz w:val="24"/>
+          <w:szCs w:val="24"/>
+          <w:lang w:val="en-GB" w:eastAsia="zh-CN" w:bidi="hi-IN"/>
+        </w:rPr>
+      </w:pPr>
+      <w:r>
+        <w:rPr>
+          <w:rFonts w:eastAsia="NSimSun" w:cs="Lucida Sans" w:ascii="Times New Roman" w:hAnsi="Times New Roman"/>
+          <w:b/>
+          <w:bCs/>
+          <w:color w:val="auto"/>
+          <w:kern w:val="2"/>
+          <w:sz w:val="24"/>
+          <w:szCs w:val="24"/>
+          <w:lang w:val="en-GB" w:eastAsia="zh-CN" w:bidi="hi-IN"/>
+        </w:rPr>
+        <w:t>Modelling objects</w:t>
       </w:r>
     </w:p>
     <w:p>
@@ -873,17 +860,7 @@
           <w:sz w:val="24"/>
           <w:szCs w:val="24"/>
         </w:rPr>
-        <w:t xml:space="preserve">5 → Shaded mode </w:t>
-      </w:r>
-      <w:r>
-        <w:rPr>
-          <w:rFonts w:ascii="Times New Roman" w:hAnsi="Times New Roman"/>
-          <w:b w:val="false"/>
-          <w:bCs w:val="false"/>
-          <w:sz w:val="24"/>
-          <w:szCs w:val="24"/>
-        </w:rPr>
-        <w:t>(Solid mode)</w:t>
+        <w:t>5 → Shaded mode (Solid mode)</w:t>
       </w:r>
     </w:p>
     <w:p>
@@ -1076,17 +1053,7 @@
           <w:sz w:val="24"/>
           <w:szCs w:val="24"/>
         </w:rPr>
-        <w:t xml:space="preserve">HOLD RMB → Change between Object mode, edge, vertex, </w:t>
-      </w:r>
-      <w:r>
-        <w:rPr>
-          <w:rFonts w:ascii="Times New Roman" w:hAnsi="Times New Roman"/>
-          <w:b w:val="false"/>
-          <w:bCs w:val="false"/>
-          <w:sz w:val="24"/>
-          <w:szCs w:val="24"/>
-        </w:rPr>
-        <w:t>face etc.</w:t>
+        <w:t>HOLD RMB → Change between Object mode, edge, vertex, face etc.</w:t>
       </w:r>
     </w:p>
     <w:p>
@@ -1164,6 +1131,216 @@
           <w:sz w:val="24"/>
           <w:szCs w:val="24"/>
         </w:rPr>
+        <w:t>Double click (With edges) → Select the loop → Shift + RMB → Bevel option to get a nice curve.</w:t>
+      </w:r>
+    </w:p>
+    <w:p>
+      <w:pPr>
+        <w:pStyle w:val="Normal"/>
+        <w:bidi w:val="0"/>
+        <w:spacing w:lineRule="auto" w:line="276"/>
+        <w:jc w:val="both"/>
+        <w:rPr>
+          <w:rFonts w:ascii="Times New Roman" w:hAnsi="Times New Roman"/>
+          <w:b w:val="false"/>
+          <w:b w:val="false"/>
+          <w:bCs w:val="false"/>
+          <w:sz w:val="24"/>
+          <w:szCs w:val="24"/>
+        </w:rPr>
+      </w:pPr>
+      <w:r>
+        <w:rPr>
+          <w:rFonts w:ascii="Times New Roman" w:hAnsi="Times New Roman"/>
+          <w:b w:val="false"/>
+          <w:bCs w:val="false"/>
+          <w:sz w:val="24"/>
+          <w:szCs w:val="24"/>
+        </w:rPr>
+      </w:r>
+    </w:p>
+    <w:p>
+      <w:pPr>
+        <w:pStyle w:val="Normal"/>
+        <w:bidi w:val="0"/>
+        <w:spacing w:lineRule="auto" w:line="276"/>
+        <w:jc w:val="both"/>
+        <w:rPr>
+          <w:rFonts w:ascii="Times New Roman" w:hAnsi="Times New Roman"/>
+          <w:b w:val="false"/>
+          <w:b w:val="false"/>
+          <w:bCs w:val="false"/>
+          <w:sz w:val="24"/>
+          <w:szCs w:val="24"/>
+        </w:rPr>
+      </w:pPr>
+      <w:r>
+        <w:rPr>
+          <w:rFonts w:ascii="Times New Roman" w:hAnsi="Times New Roman"/>
+          <w:b w:val="false"/>
+          <w:bCs w:val="false"/>
+          <w:sz w:val="24"/>
+          <w:szCs w:val="24"/>
+        </w:rPr>
+      </w:r>
+    </w:p>
+    <w:p>
+      <w:pPr>
+        <w:pStyle w:val="Normal"/>
+        <w:bidi w:val="0"/>
+        <w:spacing w:lineRule="auto" w:line="276"/>
+        <w:jc w:val="both"/>
+        <w:rPr>
+          <w:rFonts w:ascii="Times New Roman" w:hAnsi="Times New Roman"/>
+          <w:b w:val="false"/>
+          <w:b w:val="false"/>
+          <w:bCs w:val="false"/>
+          <w:sz w:val="24"/>
+          <w:szCs w:val="24"/>
+        </w:rPr>
+      </w:pPr>
+      <w:r>
+        <w:rPr>
+          <w:rFonts w:ascii="Times New Roman" w:hAnsi="Times New Roman"/>
+          <w:b w:val="false"/>
+          <w:bCs w:val="false"/>
+          <w:sz w:val="24"/>
+          <w:szCs w:val="24"/>
+        </w:rPr>
+      </w:r>
+    </w:p>
+    <w:p>
+      <w:pPr>
+        <w:pStyle w:val="Normal"/>
+        <w:bidi w:val="0"/>
+        <w:spacing w:lineRule="auto" w:line="276"/>
+        <w:jc w:val="both"/>
+        <w:rPr>
+          <w:rFonts w:ascii="Times New Roman" w:hAnsi="Times New Roman"/>
+          <w:b w:val="false"/>
+          <w:b w:val="false"/>
+          <w:bCs w:val="false"/>
+          <w:sz w:val="24"/>
+          <w:szCs w:val="24"/>
+        </w:rPr>
+      </w:pPr>
+      <w:r>
+        <w:rPr>
+          <w:rFonts w:ascii="Times New Roman" w:hAnsi="Times New Roman"/>
+          <w:b w:val="false"/>
+          <w:bCs w:val="false"/>
+          <w:sz w:val="24"/>
+          <w:szCs w:val="24"/>
+        </w:rPr>
+        <w:t xml:space="preserve">SHIFT + RMB </w:t>
+      </w:r>
+    </w:p>
+    <w:p>
+      <w:pPr>
+        <w:pStyle w:val="Normal"/>
+        <w:bidi w:val="0"/>
+        <w:spacing w:lineRule="auto" w:line="276"/>
+        <w:jc w:val="both"/>
+        <w:rPr>
+          <w:rFonts w:ascii="Times New Roman" w:hAnsi="Times New Roman"/>
+          <w:b w:val="false"/>
+          <w:b w:val="false"/>
+          <w:bCs w:val="false"/>
+          <w:sz w:val="24"/>
+          <w:szCs w:val="24"/>
+        </w:rPr>
+      </w:pPr>
+      <w:r>
+        <w:rPr>
+          <w:rFonts w:ascii="Times New Roman" w:hAnsi="Times New Roman"/>
+          <w:b w:val="false"/>
+          <w:bCs w:val="false"/>
+          <w:sz w:val="24"/>
+          <w:szCs w:val="24"/>
+        </w:rPr>
+        <w:tab/>
+        <w:t>- Multi -Cut option → Can be used to cut the obejct into quads or triangles.</w:t>
+      </w:r>
+    </w:p>
+    <w:p>
+      <w:pPr>
+        <w:pStyle w:val="Normal"/>
+        <w:bidi w:val="0"/>
+        <w:spacing w:lineRule="auto" w:line="276"/>
+        <w:jc w:val="both"/>
+        <w:rPr>
+          <w:rFonts w:ascii="Times New Roman" w:hAnsi="Times New Roman"/>
+          <w:b w:val="false"/>
+          <w:b w:val="false"/>
+          <w:bCs w:val="false"/>
+          <w:sz w:val="24"/>
+          <w:szCs w:val="24"/>
+        </w:rPr>
+      </w:pPr>
+      <w:r>
+        <w:rPr>
+          <w:rFonts w:ascii="Times New Roman" w:hAnsi="Times New Roman"/>
+          <w:b w:val="false"/>
+          <w:bCs w:val="false"/>
+          <w:sz w:val="24"/>
+          <w:szCs w:val="24"/>
+        </w:rPr>
+        <w:tab/>
+        <w:t>Click RMB to start a new cut and Q to exit the tool.</w:t>
+      </w:r>
+    </w:p>
+    <w:p>
+      <w:pPr>
+        <w:pStyle w:val="Normal"/>
+        <w:bidi w:val="0"/>
+        <w:spacing w:lineRule="auto" w:line="276"/>
+        <w:jc w:val="both"/>
+        <w:rPr>
+          <w:rFonts w:ascii="Times New Roman" w:hAnsi="Times New Roman"/>
+          <w:b w:val="false"/>
+          <w:b w:val="false"/>
+          <w:bCs w:val="false"/>
+          <w:sz w:val="24"/>
+          <w:szCs w:val="24"/>
+        </w:rPr>
+      </w:pPr>
+      <w:r>
+        <w:rPr>
+          <w:rFonts w:ascii="Times New Roman" w:hAnsi="Times New Roman"/>
+          <w:b w:val="false"/>
+          <w:bCs w:val="false"/>
+          <w:sz w:val="24"/>
+          <w:szCs w:val="24"/>
+        </w:rPr>
+        <w:tab/>
+        <w:t>- Bevel edge → To make nice curves with the edges</w:t>
+      </w:r>
+    </w:p>
+    <w:p>
+      <w:pPr>
+        <w:pStyle w:val="Normal"/>
+        <w:bidi w:val="0"/>
+        <w:spacing w:lineRule="auto" w:line="276"/>
+        <w:jc w:val="both"/>
+        <w:rPr>
+          <w:rFonts w:ascii="Times New Roman" w:hAnsi="Times New Roman"/>
+          <w:b w:val="false"/>
+          <w:b w:val="false"/>
+          <w:bCs w:val="false"/>
+          <w:sz w:val="24"/>
+          <w:szCs w:val="24"/>
+        </w:rPr>
+      </w:pPr>
+      <w:r>
+        <w:rPr>
+          <w:rFonts w:ascii="Times New Roman" w:hAnsi="Times New Roman"/>
+          <w:b w:val="false"/>
+          <w:bCs w:val="false"/>
+          <w:sz w:val="24"/>
+          <w:szCs w:val="24"/>
+        </w:rPr>
+        <w:tab/>
+        <w:t>- Combine → Combine different objects into one</w:t>
       </w:r>
     </w:p>
     <w:p>
@@ -1342,7 +1519,27 @@
           <w:sz w:val="24"/>
           <w:szCs w:val="24"/>
         </w:rPr>
-        <w:t>Squads and triangles &gt; More than 4 sides</w:t>
+        <w:t xml:space="preserve">Squads and triangles &gt; </w:t>
+      </w:r>
+      <w:r>
+        <w:rPr>
+          <w:rFonts w:ascii="Times New Roman" w:hAnsi="Times New Roman"/>
+          <w:b w:val="false"/>
+          <w:bCs w:val="false"/>
+          <w:sz w:val="24"/>
+          <w:szCs w:val="24"/>
+        </w:rPr>
+        <w:t>Objects with m</w:t>
+      </w:r>
+      <w:r>
+        <w:rPr>
+          <w:rFonts w:ascii="Times New Roman" w:hAnsi="Times New Roman"/>
+          <w:b w:val="false"/>
+          <w:bCs w:val="false"/>
+          <w:sz w:val="24"/>
+          <w:szCs w:val="24"/>
+        </w:rPr>
+        <w:t>ore than 4 sides</w:t>
       </w:r>
     </w:p>
     <w:p>
@@ -1581,6 +1778,7 @@
       <w:pgNumType w:fmt="decimal"/>
       <w:formProt w:val="false"/>
       <w:textDirection w:val="lrTb"/>
+      <w:docGrid w:type="default" w:linePitch="100" w:charSpace="0"/>
     </w:sectPr>
   </w:body>
 </w:document>
@@ -1609,7 +1807,10 @@
     <w:qFormat/>
     <w:pPr>
       <w:widowControl w:val="false"/>
+      <w:suppressAutoHyphens w:val="true"/>
       <w:bidi w:val="0"/>
+      <w:spacing w:before="0" w:after="0"/>
+      <w:jc w:val="start"/>
     </w:pPr>
     <w:rPr>
       <w:rFonts w:ascii="Liberation Serif" w:hAnsi="Liberation Serif" w:eastAsia="NSimSun" w:cs="Lucida Sans"/>

</xml_diff>

<commit_message>
3D - Lab 02
</commit_message>
<xml_diff>
--- a/3D/Lab/Shortcouts Maya.docx
+++ b/3D/Lab/Shortcouts Maya.docx
@@ -229,6 +229,7 @@
           <w:sz w:val="24"/>
           <w:szCs w:val="24"/>
         </w:rPr>
+        <w:t>F → Focus object</w:t>
       </w:r>
     </w:p>
     <w:p>
@@ -473,6 +474,109 @@
           <w:szCs w:val="24"/>
         </w:rPr>
         <w:t>Display → Heads up Display → Poly count → Polygon counter</w:t>
+      </w:r>
+    </w:p>
+    <w:p>
+      <w:pPr>
+        <w:pStyle w:val="Normal"/>
+        <w:bidi w:val="0"/>
+        <w:spacing w:lineRule="auto" w:line="276"/>
+        <w:jc w:val="both"/>
+        <w:rPr>
+          <w:rFonts w:ascii="Times New Roman" w:hAnsi="Times New Roman"/>
+          <w:b w:val="false"/>
+          <w:b w:val="false"/>
+          <w:bCs w:val="false"/>
+          <w:sz w:val="24"/>
+          <w:szCs w:val="24"/>
+        </w:rPr>
+      </w:pPr>
+      <w:r>
+        <w:rPr/>
+      </w:r>
+    </w:p>
+    <w:p>
+      <w:pPr>
+        <w:pStyle w:val="Normal"/>
+        <w:bidi w:val="0"/>
+        <w:spacing w:lineRule="auto" w:line="276"/>
+        <w:jc w:val="both"/>
+        <w:rPr>
+          <w:rFonts w:ascii="Times New Roman" w:hAnsi="Times New Roman"/>
+          <w:b w:val="false"/>
+          <w:b w:val="false"/>
+          <w:bCs w:val="false"/>
+          <w:sz w:val="24"/>
+          <w:szCs w:val="24"/>
+        </w:rPr>
+      </w:pPr>
+      <w:r>
+        <w:rPr>
+          <w:rFonts w:ascii="Times New Roman" w:hAnsi="Times New Roman"/>
+          <w:b w:val="false"/>
+          <w:bCs w:val="false"/>
+          <w:sz w:val="24"/>
+          <w:szCs w:val="24"/>
+        </w:rPr>
+        <w:t>Put objects in 0- 0 -, 0 for symmetry</w:t>
+      </w:r>
+    </w:p>
+    <w:p>
+      <w:pPr>
+        <w:pStyle w:val="Normal"/>
+        <w:bidi w:val="0"/>
+        <w:spacing w:lineRule="auto" w:line="276"/>
+        <w:jc w:val="both"/>
+        <w:rPr>
+          <w:rFonts w:ascii="Times New Roman" w:hAnsi="Times New Roman"/>
+          <w:b w:val="false"/>
+          <w:b w:val="false"/>
+          <w:bCs w:val="false"/>
+          <w:sz w:val="24"/>
+          <w:szCs w:val="24"/>
+        </w:rPr>
+      </w:pPr>
+      <w:r>
+        <w:rPr/>
+      </w:r>
+    </w:p>
+    <w:p>
+      <w:pPr>
+        <w:pStyle w:val="Normal"/>
+        <w:bidi w:val="0"/>
+        <w:spacing w:lineRule="auto" w:line="276"/>
+        <w:jc w:val="both"/>
+        <w:rPr>
+          <w:rFonts w:ascii="Times New Roman" w:hAnsi="Times New Roman"/>
+          <w:b w:val="false"/>
+          <w:b w:val="false"/>
+          <w:bCs w:val="false"/>
+          <w:sz w:val="24"/>
+          <w:szCs w:val="24"/>
+        </w:rPr>
+      </w:pPr>
+      <w:r>
+        <w:rPr>
+          <w:rFonts w:ascii="Times New Roman" w:hAnsi="Times New Roman"/>
+          <w:b w:val="false"/>
+          <w:bCs w:val="false"/>
+          <w:sz w:val="24"/>
+          <w:szCs w:val="24"/>
+        </w:rPr>
+        <w:t xml:space="preserve">ALT +5 → </w:t>
+      </w:r>
+      <w:r>
+        <w:rPr>
+          <w:rFonts w:eastAsia="NSimSun" w:cs="Lucida Sans" w:ascii="Times New Roman" w:hAnsi="Times New Roman"/>
+          <w:b w:val="false"/>
+          <w:bCs w:val="false"/>
+          <w:color w:val="auto"/>
+          <w:kern w:val="2"/>
+          <w:sz w:val="24"/>
+          <w:szCs w:val="24"/>
+          <w:lang w:val="en-GB" w:eastAsia="zh-CN" w:bidi="hi-IN"/>
+        </w:rPr>
+        <w:t>Disable / Enable Wireframe mode (you can see the object properly disabling it).</w:t>
       </w:r>
     </w:p>
     <w:p>
@@ -684,6 +788,42 @@
           <w:sz w:val="24"/>
           <w:szCs w:val="24"/>
         </w:rPr>
+        <w:tab/>
+      </w:r>
+      <w:r>
+        <w:rPr>
+          <w:rFonts w:ascii="Times New Roman" w:hAnsi="Times New Roman"/>
+          <w:b w:val="false"/>
+          <w:bCs w:val="false"/>
+          <w:sz w:val="24"/>
+          <w:szCs w:val="24"/>
+        </w:rPr>
+        <w:t>Shift + Move → Extrude</w:t>
+      </w:r>
+    </w:p>
+    <w:p>
+      <w:pPr>
+        <w:pStyle w:val="Normal"/>
+        <w:bidi w:val="0"/>
+        <w:spacing w:lineRule="auto" w:line="276"/>
+        <w:jc w:val="both"/>
+        <w:rPr>
+          <w:rFonts w:ascii="Times New Roman" w:hAnsi="Times New Roman"/>
+          <w:b w:val="false"/>
+          <w:b w:val="false"/>
+          <w:bCs w:val="false"/>
+          <w:sz w:val="24"/>
+          <w:szCs w:val="24"/>
+        </w:rPr>
+      </w:pPr>
+      <w:r>
+        <w:rPr>
+          <w:rFonts w:ascii="Times New Roman" w:hAnsi="Times New Roman"/>
+          <w:b w:val="false"/>
+          <w:bCs w:val="false"/>
+          <w:sz w:val="24"/>
+          <w:szCs w:val="24"/>
+        </w:rPr>
         <w:t>E →  Rotate objects</w:t>
       </w:r>
     </w:p>
@@ -736,6 +876,42 @@
           <w:sz w:val="24"/>
           <w:szCs w:val="24"/>
         </w:rPr>
+        <w:tab/>
+      </w:r>
+      <w:r>
+        <w:rPr>
+          <w:rFonts w:ascii="Times New Roman" w:hAnsi="Times New Roman"/>
+          <w:b w:val="false"/>
+          <w:bCs w:val="false"/>
+          <w:sz w:val="24"/>
+          <w:szCs w:val="24"/>
+        </w:rPr>
+        <w:t xml:space="preserve">Shift + Scaling → Create an insight </w:t>
+      </w:r>
+    </w:p>
+    <w:p>
+      <w:pPr>
+        <w:pStyle w:val="Normal"/>
+        <w:bidi w:val="0"/>
+        <w:spacing w:lineRule="auto" w:line="276"/>
+        <w:jc w:val="both"/>
+        <w:rPr>
+          <w:rFonts w:ascii="Times New Roman" w:hAnsi="Times New Roman"/>
+          <w:b w:val="false"/>
+          <w:b w:val="false"/>
+          <w:bCs w:val="false"/>
+          <w:sz w:val="24"/>
+          <w:szCs w:val="24"/>
+        </w:rPr>
+      </w:pPr>
+      <w:r>
+        <w:rPr>
+          <w:rFonts w:ascii="Times New Roman" w:hAnsi="Times New Roman"/>
+          <w:b w:val="false"/>
+          <w:bCs w:val="false"/>
+          <w:sz w:val="24"/>
+          <w:szCs w:val="24"/>
+        </w:rPr>
         <w:t>X (while creation object) --&gt; Snap object along the grid</w:t>
       </w:r>
     </w:p>
@@ -762,6 +938,32 @@
           <w:sz w:val="24"/>
           <w:szCs w:val="24"/>
         </w:rPr>
+        <w:t>B → Turn on/off soft selection.</w:t>
+      </w:r>
+    </w:p>
+    <w:p>
+      <w:pPr>
+        <w:pStyle w:val="Normal"/>
+        <w:bidi w:val="0"/>
+        <w:spacing w:lineRule="auto" w:line="276"/>
+        <w:jc w:val="both"/>
+        <w:rPr>
+          <w:rFonts w:ascii="Times New Roman" w:hAnsi="Times New Roman"/>
+          <w:b w:val="false"/>
+          <w:b w:val="false"/>
+          <w:bCs w:val="false"/>
+          <w:sz w:val="24"/>
+          <w:szCs w:val="24"/>
+        </w:rPr>
+      </w:pPr>
+      <w:r>
+        <w:rPr>
+          <w:rFonts w:ascii="Times New Roman" w:hAnsi="Times New Roman"/>
+          <w:b w:val="false"/>
+          <w:bCs w:val="false"/>
+          <w:sz w:val="24"/>
+          <w:szCs w:val="24"/>
+        </w:rPr>
         <w:t>Outliner Menu</w:t>
       </w:r>
       <w:r>
@@ -966,6 +1168,47 @@
         </w:rPr>
         <w:tab/>
         <w:tab/>
+        <w:t xml:space="preserve">→ </w:t>
+      </w:r>
+      <w:r>
+        <w:rPr>
+          <w:rFonts w:ascii="Times New Roman" w:hAnsi="Times New Roman"/>
+          <w:b w:val="false"/>
+          <w:bCs w:val="false"/>
+          <w:sz w:val="24"/>
+          <w:szCs w:val="24"/>
+        </w:rPr>
+        <w:t xml:space="preserve">Double click After selecting the first edge / vertex→ Select loop of vertices, edges </w:t>
+        <w:tab/>
+        <w:tab/>
+        <w:t xml:space="preserve">      etc</w:t>
+      </w:r>
+    </w:p>
+    <w:p>
+      <w:pPr>
+        <w:pStyle w:val="Normal"/>
+        <w:bidi w:val="0"/>
+        <w:spacing w:lineRule="auto" w:line="276"/>
+        <w:jc w:val="both"/>
+        <w:rPr>
+          <w:rFonts w:ascii="Times New Roman" w:hAnsi="Times New Roman"/>
+          <w:b w:val="false"/>
+          <w:b w:val="false"/>
+          <w:bCs w:val="false"/>
+          <w:sz w:val="24"/>
+          <w:szCs w:val="24"/>
+        </w:rPr>
+      </w:pPr>
+      <w:r>
+        <w:rPr>
+          <w:rFonts w:ascii="Times New Roman" w:hAnsi="Times New Roman"/>
+          <w:b w:val="false"/>
+          <w:bCs w:val="false"/>
+          <w:sz w:val="24"/>
+          <w:szCs w:val="24"/>
+        </w:rPr>
+        <w:tab/>
+        <w:tab/>
         <w:t xml:space="preserve">→ While Selecting a face  and Move option→ Extrude </w:t>
       </w:r>
     </w:p>
@@ -1053,6 +1296,8 @@
           <w:sz w:val="24"/>
           <w:szCs w:val="24"/>
         </w:rPr>
+        <w:tab/>
+        <w:tab/>
         <w:t>HOLD RMB → Change between Object mode, edge, vertex, face etc.</w:t>
       </w:r>
     </w:p>
@@ -1079,6 +1324,214 @@
           <w:sz w:val="24"/>
           <w:szCs w:val="24"/>
         </w:rPr>
+        <w:tab/>
+        <w:tab/>
+        <w:tab/>
+        <w:tab/>
+        <w:t xml:space="preserve">→ </w:t>
+      </w:r>
+      <w:r>
+        <w:rPr>
+          <w:rFonts w:ascii="Times New Roman" w:hAnsi="Times New Roman"/>
+          <w:b w:val="false"/>
+          <w:bCs w:val="false"/>
+          <w:sz w:val="24"/>
+          <w:szCs w:val="24"/>
+        </w:rPr>
+        <w:t xml:space="preserve">While selecting a vertex, you can connect vertices with Connect </w:t>
+        <w:tab/>
+        <w:tab/>
+        <w:tab/>
+        <w:tab/>
+        <w:t xml:space="preserve">   components. If we select the next vertices and press G is going to </w:t>
+        <w:tab/>
+        <w:tab/>
+        <w:tab/>
+        <w:tab/>
+        <w:t xml:space="preserve">  repeat the operation</w:t>
+      </w:r>
+    </w:p>
+    <w:p>
+      <w:pPr>
+        <w:pStyle w:val="Normal"/>
+        <w:bidi w:val="0"/>
+        <w:spacing w:lineRule="auto" w:line="276"/>
+        <w:jc w:val="both"/>
+        <w:rPr>
+          <w:rFonts w:ascii="Times New Roman" w:hAnsi="Times New Roman"/>
+          <w:b w:val="false"/>
+          <w:b w:val="false"/>
+          <w:bCs w:val="false"/>
+          <w:sz w:val="24"/>
+          <w:szCs w:val="24"/>
+        </w:rPr>
+      </w:pPr>
+      <w:r>
+        <w:rPr>
+          <w:rFonts w:ascii="Times New Roman" w:hAnsi="Times New Roman"/>
+          <w:b w:val="false"/>
+          <w:bCs w:val="false"/>
+          <w:sz w:val="24"/>
+          <w:szCs w:val="24"/>
+        </w:rPr>
+        <w:tab/>
+        <w:tab/>
+        <w:tab/>
+        <w:tab/>
+        <w:t xml:space="preserve">→ While selecting edges → Connect tool → Press middle button → </w:t>
+        <w:tab/>
+        <w:tab/>
+        <w:tab/>
+        <w:tab/>
+        <w:t xml:space="preserve">   Move right and left to connect vertices. Press enter to accept</w:t>
+      </w:r>
+    </w:p>
+    <w:p>
+      <w:pPr>
+        <w:pStyle w:val="Normal"/>
+        <w:bidi w:val="0"/>
+        <w:spacing w:lineRule="auto" w:line="276"/>
+        <w:jc w:val="both"/>
+        <w:rPr>
+          <w:rFonts w:ascii="Times New Roman" w:hAnsi="Times New Roman"/>
+          <w:b w:val="false"/>
+          <w:b w:val="false"/>
+          <w:bCs w:val="false"/>
+          <w:sz w:val="24"/>
+          <w:szCs w:val="24"/>
+        </w:rPr>
+      </w:pPr>
+      <w:r>
+        <w:rPr>
+          <w:rFonts w:ascii="Times New Roman" w:hAnsi="Times New Roman"/>
+          <w:b w:val="false"/>
+          <w:bCs w:val="false"/>
+          <w:sz w:val="24"/>
+          <w:szCs w:val="24"/>
+        </w:rPr>
+        <w:tab/>
+        <w:tab/>
+        <w:tab/>
+        <w:tab/>
+        <w:t xml:space="preserve">   Select the edges and then Bevel to make it rounded.</w:t>
+      </w:r>
+    </w:p>
+    <w:p>
+      <w:pPr>
+        <w:pStyle w:val="Normal"/>
+        <w:bidi w:val="0"/>
+        <w:spacing w:lineRule="auto" w:line="276"/>
+        <w:jc w:val="both"/>
+        <w:rPr>
+          <w:rFonts w:ascii="Times New Roman" w:hAnsi="Times New Roman"/>
+          <w:b w:val="false"/>
+          <w:b w:val="false"/>
+          <w:bCs w:val="false"/>
+          <w:sz w:val="24"/>
+          <w:szCs w:val="24"/>
+        </w:rPr>
+      </w:pPr>
+      <w:r>
+        <w:rPr>
+          <w:rFonts w:ascii="Times New Roman" w:hAnsi="Times New Roman"/>
+          <w:b w:val="false"/>
+          <w:bCs w:val="false"/>
+          <w:sz w:val="24"/>
+          <w:szCs w:val="24"/>
+        </w:rPr>
+        <w:tab/>
+        <w:tab/>
+        <w:tab/>
+        <w:tab/>
+        <w:t>→ Soften/ Harden edges → Soften edges → Soften the edges</w:t>
+      </w:r>
+    </w:p>
+    <w:p>
+      <w:pPr>
+        <w:pStyle w:val="Normal"/>
+        <w:bidi w:val="0"/>
+        <w:spacing w:lineRule="auto" w:line="276"/>
+        <w:jc w:val="both"/>
+        <w:rPr>
+          <w:rFonts w:ascii="Times New Roman" w:hAnsi="Times New Roman"/>
+          <w:b w:val="false"/>
+          <w:b w:val="false"/>
+          <w:bCs w:val="false"/>
+          <w:sz w:val="24"/>
+          <w:szCs w:val="24"/>
+        </w:rPr>
+      </w:pPr>
+      <w:r>
+        <w:rPr>
+          <w:rFonts w:ascii="Times New Roman" w:hAnsi="Times New Roman"/>
+          <w:b w:val="false"/>
+          <w:bCs w:val="false"/>
+          <w:sz w:val="24"/>
+          <w:szCs w:val="24"/>
+        </w:rPr>
+        <w:tab/>
+        <w:tab/>
+        <w:tab/>
+        <w:tab/>
+        <w:tab/>
+        <w:tab/>
+        <w:tab/>
+        <w:t xml:space="preserve">     → Harden edges → Hard the edges</w:t>
+      </w:r>
+    </w:p>
+    <w:p>
+      <w:pPr>
+        <w:pStyle w:val="Normal"/>
+        <w:bidi w:val="0"/>
+        <w:spacing w:lineRule="auto" w:line="276"/>
+        <w:jc w:val="both"/>
+        <w:rPr>
+          <w:rFonts w:ascii="Times New Roman" w:hAnsi="Times New Roman"/>
+          <w:b w:val="false"/>
+          <w:b w:val="false"/>
+          <w:bCs w:val="false"/>
+          <w:sz w:val="24"/>
+          <w:szCs w:val="24"/>
+        </w:rPr>
+      </w:pPr>
+      <w:r>
+        <w:rPr>
+          <w:rFonts w:ascii="Times New Roman" w:hAnsi="Times New Roman"/>
+          <w:b w:val="false"/>
+          <w:bCs w:val="false"/>
+          <w:sz w:val="24"/>
+          <w:szCs w:val="24"/>
+        </w:rPr>
+        <w:tab/>
+        <w:tab/>
+        <w:tab/>
+        <w:tab/>
+        <w:t>→ Multicut → To make deform objects</w:t>
+      </w:r>
+    </w:p>
+    <w:p>
+      <w:pPr>
+        <w:pStyle w:val="Normal"/>
+        <w:bidi w:val="0"/>
+        <w:spacing w:lineRule="auto" w:line="276"/>
+        <w:jc w:val="both"/>
+        <w:rPr>
+          <w:rFonts w:ascii="Times New Roman" w:hAnsi="Times New Roman"/>
+          <w:b w:val="false"/>
+          <w:b w:val="false"/>
+          <w:bCs w:val="false"/>
+          <w:sz w:val="24"/>
+          <w:szCs w:val="24"/>
+        </w:rPr>
+      </w:pPr>
+      <w:r>
+        <w:rPr>
+          <w:rFonts w:ascii="Times New Roman" w:hAnsi="Times New Roman"/>
+          <w:b w:val="false"/>
+          <w:bCs w:val="false"/>
+          <w:sz w:val="24"/>
+          <w:szCs w:val="24"/>
+        </w:rPr>
         <w:t>CTRL + H → Hide object</w:t>
       </w:r>
     </w:p>
@@ -1105,6 +1558,32 @@
           <w:sz w:val="24"/>
           <w:szCs w:val="24"/>
         </w:rPr>
+        <w:t>CTRL + SUP → Delete vertex</w:t>
+      </w:r>
+    </w:p>
+    <w:p>
+      <w:pPr>
+        <w:pStyle w:val="Normal"/>
+        <w:bidi w:val="0"/>
+        <w:spacing w:lineRule="auto" w:line="276"/>
+        <w:jc w:val="both"/>
+        <w:rPr>
+          <w:rFonts w:ascii="Times New Roman" w:hAnsi="Times New Roman"/>
+          <w:b w:val="false"/>
+          <w:b w:val="false"/>
+          <w:bCs w:val="false"/>
+          <w:sz w:val="24"/>
+          <w:szCs w:val="24"/>
+        </w:rPr>
+      </w:pPr>
+      <w:r>
+        <w:rPr>
+          <w:rFonts w:ascii="Times New Roman" w:hAnsi="Times New Roman"/>
+          <w:b w:val="false"/>
+          <w:bCs w:val="false"/>
+          <w:sz w:val="24"/>
+          <w:szCs w:val="24"/>
+        </w:rPr>
         <w:t>SHIFT + H → Show object</w:t>
       </w:r>
     </w:p>
@@ -1172,16 +1651,30 @@
           <w:bCs w:val="false"/>
           <w:sz w:val="24"/>
           <w:szCs w:val="24"/>
-        </w:rPr>
-      </w:pPr>
-      <w:r>
-        <w:rPr>
-          <w:rFonts w:ascii="Times New Roman" w:hAnsi="Times New Roman"/>
-          <w:b w:val="false"/>
-          <w:bCs w:val="false"/>
-          <w:sz w:val="24"/>
-          <w:szCs w:val="24"/>
-        </w:rPr>
+          <w:lang w:val="en-US"/>
+        </w:rPr>
+      </w:pPr>
+      <w:r>
+        <w:rPr>
+          <w:rFonts w:ascii="Times New Roman" w:hAnsi="Times New Roman"/>
+          <w:b w:val="false"/>
+          <w:bCs w:val="false"/>
+          <w:sz w:val="24"/>
+          <w:szCs w:val="24"/>
+          <w:lang w:val="en-US"/>
+        </w:rPr>
+        <w:t xml:space="preserve">Live surface → </w:t>
+      </w:r>
+      <w:r>
+        <w:rPr>
+          <w:rFonts w:ascii="Times New Roman" w:hAnsi="Times New Roman"/>
+          <w:b w:val="false"/>
+          <w:bCs w:val="false"/>
+          <w:sz w:val="24"/>
+          <w:szCs w:val="24"/>
+          <w:lang w:val="es-ES"/>
+        </w:rPr>
+        <w:t>Makes the object magnetic, so you can creates objects on this with the same direction.</w:t>
       </w:r>
     </w:p>
     <w:p>
@@ -1519,27 +2012,7 @@
           <w:sz w:val="24"/>
           <w:szCs w:val="24"/>
         </w:rPr>
-        <w:t xml:space="preserve">Squads and triangles &gt; </w:t>
-      </w:r>
-      <w:r>
-        <w:rPr>
-          <w:rFonts w:ascii="Times New Roman" w:hAnsi="Times New Roman"/>
-          <w:b w:val="false"/>
-          <w:bCs w:val="false"/>
-          <w:sz w:val="24"/>
-          <w:szCs w:val="24"/>
-        </w:rPr>
-        <w:t>Objects with m</w:t>
-      </w:r>
-      <w:r>
-        <w:rPr>
-          <w:rFonts w:ascii="Times New Roman" w:hAnsi="Times New Roman"/>
-          <w:b w:val="false"/>
-          <w:bCs w:val="false"/>
-          <w:sz w:val="24"/>
-          <w:szCs w:val="24"/>
-        </w:rPr>
-        <w:t>ore than 4 sides</w:t>
+        <w:t>Squads and triangles &gt; Objects with more than 4 sides</w:t>
       </w:r>
     </w:p>
     <w:p>

</xml_diff>

<commit_message>
GDesign - Platform moving and some lighting
</commit_message>
<xml_diff>
--- a/3D/Lab/Shortcouts Maya.docx
+++ b/3D/Lab/Shortcouts Maya.docx
@@ -332,6 +332,33 @@
           <w:sz w:val="24"/>
           <w:szCs w:val="24"/>
         </w:rPr>
+        <w:tab/>
+        <w:t xml:space="preserve">  → Holding Space → Right Click → Select different views</w:t>
+      </w:r>
+    </w:p>
+    <w:p>
+      <w:pPr>
+        <w:pStyle w:val="Normal"/>
+        <w:bidi w:val="0"/>
+        <w:spacing w:lineRule="auto" w:line="276"/>
+        <w:jc w:val="both"/>
+        <w:rPr>
+          <w:rFonts w:ascii="Times New Roman" w:hAnsi="Times New Roman"/>
+          <w:b w:val="false"/>
+          <w:b w:val="false"/>
+          <w:bCs w:val="false"/>
+          <w:sz w:val="24"/>
+          <w:szCs w:val="24"/>
+        </w:rPr>
+      </w:pPr>
+      <w:r>
+        <w:rPr>
+          <w:rFonts w:ascii="Times New Roman" w:hAnsi="Times New Roman"/>
+          <w:b w:val="false"/>
+          <w:bCs w:val="false"/>
+          <w:sz w:val="24"/>
+          <w:szCs w:val="24"/>
+        </w:rPr>
         <w:t>General or Modeling – Standard are the workspace to use.</w:t>
       </w:r>
     </w:p>
@@ -492,7 +519,13 @@
         </w:rPr>
       </w:pPr>
       <w:r>
-        <w:rPr/>
+        <w:rPr>
+          <w:rFonts w:ascii="Times New Roman" w:hAnsi="Times New Roman"/>
+          <w:b w:val="false"/>
+          <w:bCs w:val="false"/>
+          <w:sz w:val="24"/>
+          <w:szCs w:val="24"/>
+        </w:rPr>
       </w:r>
     </w:p>
     <w:p>
@@ -537,7 +570,13 @@
         </w:rPr>
       </w:pPr>
       <w:r>
-        <w:rPr/>
+        <w:rPr>
+          <w:rFonts w:ascii="Times New Roman" w:hAnsi="Times New Roman"/>
+          <w:b w:val="false"/>
+          <w:bCs w:val="false"/>
+          <w:sz w:val="24"/>
+          <w:szCs w:val="24"/>
+        </w:rPr>
       </w:r>
     </w:p>
     <w:p>
@@ -577,6 +616,60 @@
           <w:lang w:val="en-GB" w:eastAsia="zh-CN" w:bidi="hi-IN"/>
         </w:rPr>
         <w:t>Disable / Enable Wireframe mode (you can see the object properly disabling it).</w:t>
+      </w:r>
+    </w:p>
+    <w:p>
+      <w:pPr>
+        <w:pStyle w:val="Normal"/>
+        <w:bidi w:val="0"/>
+        <w:spacing w:lineRule="auto" w:line="276"/>
+        <w:jc w:val="both"/>
+        <w:rPr>
+          <w:rFonts w:ascii="Times New Roman" w:hAnsi="Times New Roman"/>
+          <w:b w:val="false"/>
+          <w:b w:val="false"/>
+          <w:bCs w:val="false"/>
+          <w:sz w:val="24"/>
+          <w:szCs w:val="24"/>
+        </w:rPr>
+      </w:pPr>
+      <w:r>
+        <w:rPr>
+          <w:rFonts w:ascii="Times New Roman" w:hAnsi="Times New Roman"/>
+          <w:b w:val="false"/>
+          <w:bCs w:val="false"/>
+          <w:sz w:val="24"/>
+          <w:szCs w:val="24"/>
+        </w:rPr>
+      </w:r>
+    </w:p>
+    <w:p>
+      <w:pPr>
+        <w:pStyle w:val="Normal"/>
+        <w:bidi w:val="0"/>
+        <w:spacing w:lineRule="auto" w:line="276"/>
+        <w:jc w:val="both"/>
+        <w:rPr>
+          <w:rFonts w:ascii="Times New Roman" w:hAnsi="Times New Roman"/>
+          <w:b w:val="false"/>
+          <w:b w:val="false"/>
+          <w:bCs w:val="false"/>
+          <w:sz w:val="24"/>
+          <w:szCs w:val="24"/>
+        </w:rPr>
+      </w:pPr>
+      <w:r>
+        <w:rPr>
+          <w:rFonts w:eastAsia="NSimSun" w:cs="Lucida Sans" w:ascii="Times New Roman" w:hAnsi="Times New Roman"/>
+          <w:b w:val="false"/>
+          <w:bCs w:val="false"/>
+          <w:color w:val="auto"/>
+          <w:kern w:val="2"/>
+          <w:sz w:val="24"/>
+          <w:szCs w:val="24"/>
+          <w:lang w:val="en-GB" w:eastAsia="zh-CN" w:bidi="hi-IN"/>
+        </w:rPr>
+        <w:t xml:space="preserve">CTRL + G → Group objects </w:t>
       </w:r>
     </w:p>
     <w:p>
@@ -789,15 +882,6 @@
           <w:szCs w:val="24"/>
         </w:rPr>
         <w:tab/>
-      </w:r>
-      <w:r>
-        <w:rPr>
-          <w:rFonts w:ascii="Times New Roman" w:hAnsi="Times New Roman"/>
-          <w:b w:val="false"/>
-          <w:bCs w:val="false"/>
-          <w:sz w:val="24"/>
-          <w:szCs w:val="24"/>
-        </w:rPr>
         <w:t>Shift + Move → Extrude</w:t>
       </w:r>
     </w:p>
@@ -824,6 +908,60 @@
           <w:sz w:val="24"/>
           <w:szCs w:val="24"/>
         </w:rPr>
+        <w:tab/>
+        <w:t>If we rotate and object and we want to extrude in the same direction</w:t>
+      </w:r>
+    </w:p>
+    <w:p>
+      <w:pPr>
+        <w:pStyle w:val="Normal"/>
+        <w:bidi w:val="0"/>
+        <w:spacing w:lineRule="auto" w:line="276"/>
+        <w:jc w:val="both"/>
+        <w:rPr>
+          <w:rFonts w:ascii="Times New Roman" w:hAnsi="Times New Roman"/>
+          <w:b w:val="false"/>
+          <w:b w:val="false"/>
+          <w:bCs w:val="false"/>
+          <w:sz w:val="24"/>
+          <w:szCs w:val="24"/>
+        </w:rPr>
+      </w:pPr>
+      <w:r>
+        <w:rPr>
+          <w:rFonts w:ascii="Times New Roman" w:hAnsi="Times New Roman"/>
+          <w:b w:val="false"/>
+          <w:bCs w:val="false"/>
+          <w:sz w:val="24"/>
+          <w:szCs w:val="24"/>
+        </w:rPr>
+        <w:tab/>
+        <w:t>→ Left Mouse → Component</w:t>
+      </w:r>
+    </w:p>
+    <w:p>
+      <w:pPr>
+        <w:pStyle w:val="Normal"/>
+        <w:bidi w:val="0"/>
+        <w:spacing w:lineRule="auto" w:line="276"/>
+        <w:jc w:val="both"/>
+        <w:rPr>
+          <w:rFonts w:ascii="Times New Roman" w:hAnsi="Times New Roman"/>
+          <w:b w:val="false"/>
+          <w:b w:val="false"/>
+          <w:bCs w:val="false"/>
+          <w:sz w:val="24"/>
+          <w:szCs w:val="24"/>
+        </w:rPr>
+      </w:pPr>
+      <w:r>
+        <w:rPr>
+          <w:rFonts w:ascii="Times New Roman" w:hAnsi="Times New Roman"/>
+          <w:b w:val="false"/>
+          <w:bCs w:val="false"/>
+          <w:sz w:val="24"/>
+          <w:szCs w:val="24"/>
+        </w:rPr>
         <w:t>E →  Rotate objects</w:t>
       </w:r>
     </w:p>
@@ -850,6 +988,33 @@
           <w:sz w:val="24"/>
           <w:szCs w:val="24"/>
         </w:rPr>
+        <w:tab/>
+        <w:t>To rotate a group of objects you can Group then first and then rotate them.</w:t>
+      </w:r>
+    </w:p>
+    <w:p>
+      <w:pPr>
+        <w:pStyle w:val="Normal"/>
+        <w:bidi w:val="0"/>
+        <w:spacing w:lineRule="auto" w:line="276"/>
+        <w:jc w:val="both"/>
+        <w:rPr>
+          <w:rFonts w:ascii="Times New Roman" w:hAnsi="Times New Roman"/>
+          <w:b w:val="false"/>
+          <w:b w:val="false"/>
+          <w:bCs w:val="false"/>
+          <w:sz w:val="24"/>
+          <w:szCs w:val="24"/>
+        </w:rPr>
+      </w:pPr>
+      <w:r>
+        <w:rPr>
+          <w:rFonts w:ascii="Times New Roman" w:hAnsi="Times New Roman"/>
+          <w:b w:val="false"/>
+          <w:bCs w:val="false"/>
+          <w:sz w:val="24"/>
+          <w:szCs w:val="24"/>
+        </w:rPr>
         <w:t>R → Scale objects</w:t>
       </w:r>
     </w:p>
@@ -877,15 +1042,6 @@
           <w:szCs w:val="24"/>
         </w:rPr>
         <w:tab/>
-      </w:r>
-      <w:r>
-        <w:rPr>
-          <w:rFonts w:ascii="Times New Roman" w:hAnsi="Times New Roman"/>
-          <w:b w:val="false"/>
-          <w:bCs w:val="false"/>
-          <w:sz w:val="24"/>
-          <w:szCs w:val="24"/>
-        </w:rPr>
         <w:t xml:space="preserve">Shift + Scaling → Create an insight </w:t>
       </w:r>
     </w:p>
@@ -1168,17 +1324,7 @@
         </w:rPr>
         <w:tab/>
         <w:tab/>
-        <w:t xml:space="preserve">→ </w:t>
-      </w:r>
-      <w:r>
-        <w:rPr>
-          <w:rFonts w:ascii="Times New Roman" w:hAnsi="Times New Roman"/>
-          <w:b w:val="false"/>
-          <w:bCs w:val="false"/>
-          <w:sz w:val="24"/>
-          <w:szCs w:val="24"/>
-        </w:rPr>
-        <w:t xml:space="preserve">Double click After selecting the first edge / vertex→ Select loop of vertices, edges </w:t>
+        <w:t xml:space="preserve">→ Double click After selecting the first edge / vertex→ Select loop of vertices, edges </w:t>
         <w:tab/>
         <w:tab/>
         <w:t xml:space="preserve">      etc</w:t>
@@ -1268,8 +1414,6 @@
           <w:sz w:val="24"/>
           <w:szCs w:val="24"/>
         </w:rPr>
-        <w:tab/>
-        <w:tab/>
         <w:t>+ D → Duplicate object</w:t>
       </w:r>
     </w:p>
@@ -1297,6 +1441,71 @@
           <w:szCs w:val="24"/>
         </w:rPr>
         <w:tab/>
+        <w:t xml:space="preserve">If we want special duplicates (like duplicate multiple objects following and order and the same separation) We go Edit → </w:t>
+      </w:r>
+      <w:r>
+        <w:rPr>
+          <w:rFonts w:eastAsia="NSimSun" w:cs="Lucida Sans" w:ascii="Times New Roman" w:hAnsi="Times New Roman"/>
+          <w:b w:val="false"/>
+          <w:bCs w:val="false"/>
+          <w:color w:val="auto"/>
+          <w:kern w:val="2"/>
+          <w:sz w:val="24"/>
+          <w:szCs w:val="24"/>
+          <w:lang w:val="en-GB" w:eastAsia="zh-CN" w:bidi="hi-IN"/>
+        </w:rPr>
+        <w:t>Duplicate Special Options</w:t>
+      </w:r>
+    </w:p>
+    <w:p>
+      <w:pPr>
+        <w:pStyle w:val="Normal"/>
+        <w:bidi w:val="0"/>
+        <w:spacing w:lineRule="auto" w:line="276"/>
+        <w:jc w:val="both"/>
+        <w:rPr>
+          <w:rFonts w:ascii="Times New Roman" w:hAnsi="Times New Roman"/>
+          <w:b w:val="false"/>
+          <w:b w:val="false"/>
+          <w:bCs w:val="false"/>
+          <w:sz w:val="24"/>
+          <w:szCs w:val="24"/>
+        </w:rPr>
+      </w:pPr>
+      <w:r>
+        <w:rPr>
+          <w:rFonts w:ascii="Times New Roman" w:hAnsi="Times New Roman"/>
+          <w:b w:val="false"/>
+          <w:bCs w:val="false"/>
+          <w:sz w:val="24"/>
+          <w:szCs w:val="24"/>
+        </w:rPr>
+      </w:r>
+    </w:p>
+    <w:p>
+      <w:pPr>
+        <w:pStyle w:val="Normal"/>
+        <w:bidi w:val="0"/>
+        <w:spacing w:lineRule="auto" w:line="276"/>
+        <w:jc w:val="both"/>
+        <w:rPr>
+          <w:rFonts w:ascii="Times New Roman" w:hAnsi="Times New Roman"/>
+          <w:b w:val="false"/>
+          <w:b w:val="false"/>
+          <w:bCs w:val="false"/>
+          <w:sz w:val="24"/>
+          <w:szCs w:val="24"/>
+        </w:rPr>
+      </w:pPr>
+      <w:r>
+        <w:rPr>
+          <w:rFonts w:ascii="Times New Roman" w:hAnsi="Times New Roman"/>
+          <w:b w:val="false"/>
+          <w:bCs w:val="false"/>
+          <w:sz w:val="24"/>
+          <w:szCs w:val="24"/>
+        </w:rPr>
+        <w:tab/>
         <w:tab/>
         <w:t>HOLD RMB → Change between Object mode, edge, vertex, face etc.</w:t>
       </w:r>
@@ -1328,17 +1537,7 @@
         <w:tab/>
         <w:tab/>
         <w:tab/>
-        <w:t xml:space="preserve">→ </w:t>
-      </w:r>
-      <w:r>
-        <w:rPr>
-          <w:rFonts w:ascii="Times New Roman" w:hAnsi="Times New Roman"/>
-          <w:b w:val="false"/>
-          <w:bCs w:val="false"/>
-          <w:sz w:val="24"/>
-          <w:szCs w:val="24"/>
-        </w:rPr>
-        <w:t xml:space="preserve">While selecting a vertex, you can connect vertices with Connect </w:t>
+        <w:t xml:space="preserve">→ While selecting a vertex, you can connect vertices with Connect </w:t>
         <w:tab/>
         <w:tab/>
         <w:tab/>
@@ -1832,7 +2031,6 @@
           <w:sz w:val="24"/>
           <w:szCs w:val="24"/>
         </w:rPr>
-        <w:tab/>
         <w:t>- Combine → Combine different objects into one</w:t>
       </w:r>
     </w:p>
@@ -1884,6 +2082,386 @@
           <w:sz w:val="24"/>
           <w:szCs w:val="24"/>
         </w:rPr>
+        <w:t>Isolate things → Menu top view</w:t>
+      </w:r>
+    </w:p>
+    <w:p>
+      <w:pPr>
+        <w:pStyle w:val="Normal"/>
+        <w:bidi w:val="0"/>
+        <w:spacing w:lineRule="auto" w:line="276"/>
+        <w:jc w:val="both"/>
+        <w:rPr>
+          <w:rFonts w:ascii="Times New Roman" w:hAnsi="Times New Roman"/>
+          <w:b w:val="false"/>
+          <w:b w:val="false"/>
+          <w:bCs w:val="false"/>
+          <w:sz w:val="24"/>
+          <w:szCs w:val="24"/>
+        </w:rPr>
+      </w:pPr>
+      <w:r>
+        <w:rPr>
+          <w:rFonts w:ascii="Times New Roman" w:hAnsi="Times New Roman"/>
+          <w:b w:val="false"/>
+          <w:bCs w:val="false"/>
+          <w:sz w:val="24"/>
+          <w:szCs w:val="24"/>
+        </w:rPr>
+      </w:r>
+    </w:p>
+    <w:p>
+      <w:pPr>
+        <w:pStyle w:val="Normal"/>
+        <w:bidi w:val="0"/>
+        <w:spacing w:lineRule="auto" w:line="276"/>
+        <w:jc w:val="both"/>
+        <w:rPr>
+          <w:rFonts w:ascii="Times New Roman" w:hAnsi="Times New Roman"/>
+          <w:b w:val="false"/>
+          <w:b w:val="false"/>
+          <w:bCs w:val="false"/>
+          <w:sz w:val="24"/>
+          <w:szCs w:val="24"/>
+        </w:rPr>
+      </w:pPr>
+      <w:r>
+        <w:rPr>
+          <w:rFonts w:ascii="Times New Roman" w:hAnsi="Times New Roman"/>
+          <w:b w:val="false"/>
+          <w:bCs w:val="false"/>
+          <w:sz w:val="24"/>
+          <w:szCs w:val="24"/>
+        </w:rPr>
+        <w:t xml:space="preserve">Create → Curve Tools → Create curves lines </w:t>
+      </w:r>
+    </w:p>
+    <w:p>
+      <w:pPr>
+        <w:pStyle w:val="Normal"/>
+        <w:bidi w:val="0"/>
+        <w:spacing w:lineRule="auto" w:line="276"/>
+        <w:jc w:val="both"/>
+        <w:rPr>
+          <w:rFonts w:ascii="Times New Roman" w:hAnsi="Times New Roman"/>
+          <w:b w:val="false"/>
+          <w:b w:val="false"/>
+          <w:bCs w:val="false"/>
+          <w:sz w:val="24"/>
+          <w:szCs w:val="24"/>
+        </w:rPr>
+      </w:pPr>
+      <w:r>
+        <w:rPr>
+          <w:rFonts w:ascii="Times New Roman" w:hAnsi="Times New Roman"/>
+          <w:b w:val="false"/>
+          <w:bCs w:val="false"/>
+          <w:sz w:val="24"/>
+          <w:szCs w:val="24"/>
+        </w:rPr>
+        <w:tab/>
+        <w:tab/>
+        <w:tab/>
+        <w:t xml:space="preserve">       This can create things faster than just modelling  (With Revolve or Loft)</w:t>
+      </w:r>
+    </w:p>
+    <w:p>
+      <w:pPr>
+        <w:pStyle w:val="Normal"/>
+        <w:bidi w:val="0"/>
+        <w:spacing w:lineRule="auto" w:line="276"/>
+        <w:jc w:val="both"/>
+        <w:rPr>
+          <w:rFonts w:ascii="Times New Roman" w:hAnsi="Times New Roman"/>
+          <w:b w:val="false"/>
+          <w:b w:val="false"/>
+          <w:bCs w:val="false"/>
+          <w:sz w:val="24"/>
+          <w:szCs w:val="24"/>
+        </w:rPr>
+      </w:pPr>
+      <w:r>
+        <w:rPr>
+          <w:rFonts w:ascii="Times New Roman" w:hAnsi="Times New Roman"/>
+          <w:b w:val="false"/>
+          <w:bCs w:val="false"/>
+          <w:sz w:val="24"/>
+          <w:szCs w:val="24"/>
+        </w:rPr>
+        <w:tab/>
+        <w:tab/>
+        <w:tab/>
+        <w:t xml:space="preserve">       When Create an object with this:</w:t>
+      </w:r>
+    </w:p>
+    <w:p>
+      <w:pPr>
+        <w:pStyle w:val="Normal"/>
+        <w:bidi w:val="0"/>
+        <w:spacing w:lineRule="auto" w:line="276"/>
+        <w:jc w:val="both"/>
+        <w:rPr>
+          <w:rFonts w:ascii="Times New Roman" w:hAnsi="Times New Roman"/>
+          <w:b w:val="false"/>
+          <w:b w:val="false"/>
+          <w:bCs w:val="false"/>
+          <w:sz w:val="24"/>
+          <w:szCs w:val="24"/>
+        </w:rPr>
+      </w:pPr>
+      <w:r>
+        <w:rPr>
+          <w:rFonts w:ascii="Times New Roman" w:hAnsi="Times New Roman"/>
+          <w:b w:val="false"/>
+          <w:bCs w:val="false"/>
+          <w:sz w:val="24"/>
+          <w:szCs w:val="24"/>
+        </w:rPr>
+        <w:tab/>
+        <w:tab/>
+        <w:tab/>
+        <w:tab/>
+        <w:t xml:space="preserve"> Convert it to </w:t>
+      </w:r>
+      <w:r>
+        <w:rPr>
+          <w:rFonts w:eastAsia="NSimSun" w:cs="Lucida Sans" w:ascii="Times New Roman" w:hAnsi="Times New Roman"/>
+          <w:b w:val="false"/>
+          <w:bCs w:val="false"/>
+          <w:color w:val="auto"/>
+          <w:kern w:val="2"/>
+          <w:sz w:val="24"/>
+          <w:szCs w:val="24"/>
+          <w:lang w:val="en-GB" w:eastAsia="zh-CN" w:bidi="hi-IN"/>
+        </w:rPr>
+        <w:t>a</w:t>
+      </w:r>
+      <w:r>
+        <w:rPr>
+          <w:rFonts w:ascii="Times New Roman" w:hAnsi="Times New Roman"/>
+          <w:b w:val="false"/>
+          <w:bCs w:val="false"/>
+          <w:sz w:val="24"/>
+          <w:szCs w:val="24"/>
+        </w:rPr>
+        <w:t xml:space="preserve"> polygon → Modify → Convert → </w:t>
+      </w:r>
+      <w:r>
+        <w:rPr>
+          <w:rFonts w:eastAsia="NSimSun" w:cs="Lucida Sans" w:ascii="Times New Roman" w:hAnsi="Times New Roman"/>
+          <w:b w:val="false"/>
+          <w:bCs w:val="false"/>
+          <w:color w:val="auto"/>
+          <w:kern w:val="2"/>
+          <w:sz w:val="24"/>
+          <w:szCs w:val="24"/>
+          <w:lang w:val="en-GB" w:eastAsia="zh-CN" w:bidi="hi-IN"/>
+        </w:rPr>
+        <w:t xml:space="preserve">Nurbs to Polygons </w:t>
+        <w:tab/>
+        <w:tab/>
+        <w:tab/>
+        <w:tab/>
+        <w:t>(Less amount polygons in Count)</w:t>
+      </w:r>
+    </w:p>
+    <w:p>
+      <w:pPr>
+        <w:pStyle w:val="Normal"/>
+        <w:bidi w:val="0"/>
+        <w:spacing w:lineRule="auto" w:line="276"/>
+        <w:jc w:val="both"/>
+        <w:rPr>
+          <w:rFonts w:ascii="Times New Roman" w:hAnsi="Times New Roman"/>
+          <w:b w:val="false"/>
+          <w:b w:val="false"/>
+          <w:bCs w:val="false"/>
+          <w:sz w:val="24"/>
+          <w:szCs w:val="24"/>
+        </w:rPr>
+      </w:pPr>
+      <w:r>
+        <w:rPr>
+          <w:rFonts w:eastAsia="NSimSun" w:cs="Lucida Sans" w:ascii="Times New Roman" w:hAnsi="Times New Roman"/>
+          <w:b w:val="false"/>
+          <w:bCs w:val="false"/>
+          <w:color w:val="auto"/>
+          <w:kern w:val="2"/>
+          <w:sz w:val="24"/>
+          <w:szCs w:val="24"/>
+          <w:lang w:val="en-GB" w:eastAsia="zh-CN" w:bidi="hi-IN"/>
+        </w:rPr>
+        <w:tab/>
+        <w:tab/>
+        <w:tab/>
+        <w:t xml:space="preserve">       Select the faces of the object → Face normals → Reverse normals</w:t>
+      </w:r>
+    </w:p>
+    <w:p>
+      <w:pPr>
+        <w:pStyle w:val="Normal"/>
+        <w:bidi w:val="0"/>
+        <w:spacing w:lineRule="auto" w:line="276"/>
+        <w:jc w:val="both"/>
+        <w:rPr>
+          <w:rFonts w:ascii="Times New Roman" w:hAnsi="Times New Roman"/>
+          <w:b w:val="false"/>
+          <w:b w:val="false"/>
+          <w:bCs w:val="false"/>
+          <w:sz w:val="24"/>
+          <w:szCs w:val="24"/>
+        </w:rPr>
+      </w:pPr>
+      <w:r>
+        <w:rPr>
+          <w:rFonts w:eastAsia="NSimSun" w:cs="Lucida Sans" w:ascii="Times New Roman" w:hAnsi="Times New Roman"/>
+          <w:b w:val="false"/>
+          <w:bCs w:val="false"/>
+          <w:color w:val="auto"/>
+          <w:kern w:val="2"/>
+          <w:sz w:val="24"/>
+          <w:szCs w:val="24"/>
+          <w:lang w:val="en-GB" w:eastAsia="zh-CN" w:bidi="hi-IN"/>
+        </w:rPr>
+        <w:tab/>
+        <w:tab/>
+        <w:tab/>
+        <w:t xml:space="preserve">        Loft → You can unite two same curves (Create curtains)</w:t>
+      </w:r>
+    </w:p>
+    <w:p>
+      <w:pPr>
+        <w:pStyle w:val="Normal"/>
+        <w:bidi w:val="0"/>
+        <w:spacing w:lineRule="auto" w:line="276"/>
+        <w:jc w:val="both"/>
+        <w:rPr>
+          <w:rFonts w:ascii="Times New Roman" w:hAnsi="Times New Roman"/>
+          <w:b w:val="false"/>
+          <w:b w:val="false"/>
+          <w:bCs w:val="false"/>
+          <w:sz w:val="24"/>
+          <w:szCs w:val="24"/>
+        </w:rPr>
+      </w:pPr>
+      <w:r>
+        <w:rPr>
+          <w:rFonts w:ascii="Times New Roman" w:hAnsi="Times New Roman"/>
+          <w:b w:val="false"/>
+          <w:bCs w:val="false"/>
+          <w:sz w:val="24"/>
+          <w:szCs w:val="24"/>
+        </w:rPr>
+      </w:r>
+    </w:p>
+    <w:p>
+      <w:pPr>
+        <w:pStyle w:val="Normal"/>
+        <w:bidi w:val="0"/>
+        <w:spacing w:lineRule="auto" w:line="276"/>
+        <w:jc w:val="both"/>
+        <w:rPr>
+          <w:rFonts w:ascii="Times New Roman" w:hAnsi="Times New Roman"/>
+          <w:b w:val="false"/>
+          <w:b w:val="false"/>
+          <w:bCs w:val="false"/>
+          <w:sz w:val="24"/>
+          <w:szCs w:val="24"/>
+        </w:rPr>
+      </w:pPr>
+      <w:r>
+        <w:rPr>
+          <w:rFonts w:eastAsia="NSimSun" w:cs="Lucida Sans" w:ascii="Times New Roman" w:hAnsi="Times New Roman"/>
+          <w:b w:val="false"/>
+          <w:bCs w:val="false"/>
+          <w:color w:val="auto"/>
+          <w:kern w:val="2"/>
+          <w:sz w:val="24"/>
+          <w:szCs w:val="24"/>
+          <w:lang w:val="en-GB" w:eastAsia="zh-CN" w:bidi="hi-IN"/>
+        </w:rPr>
+        <w:tab/>
+        <w:tab/>
+        <w:tab/>
+        <w:tab/>
+        <w:t>Create an EP Curve → Create → Sweep Mesh → Cable model</w:t>
+      </w:r>
+    </w:p>
+    <w:p>
+      <w:pPr>
+        <w:pStyle w:val="Normal"/>
+        <w:bidi w:val="0"/>
+        <w:spacing w:lineRule="auto" w:line="276"/>
+        <w:jc w:val="both"/>
+        <w:rPr>
+          <w:rFonts w:ascii="Times New Roman" w:hAnsi="Times New Roman"/>
+          <w:b w:val="false"/>
+          <w:b w:val="false"/>
+          <w:bCs w:val="false"/>
+          <w:sz w:val="24"/>
+          <w:szCs w:val="24"/>
+        </w:rPr>
+      </w:pPr>
+      <w:r>
+        <w:rPr>
+          <w:rFonts w:eastAsia="NSimSun" w:cs="Lucida Sans" w:ascii="Times New Roman" w:hAnsi="Times New Roman"/>
+          <w:b w:val="false"/>
+          <w:bCs w:val="false"/>
+          <w:color w:val="auto"/>
+          <w:kern w:val="2"/>
+          <w:sz w:val="24"/>
+          <w:szCs w:val="24"/>
+          <w:lang w:val="en-GB" w:eastAsia="zh-CN" w:bidi="hi-IN"/>
+        </w:rPr>
+        <w:tab/>
+        <w:tab/>
+        <w:tab/>
+        <w:tab/>
+        <w:tab/>
+        <w:tab/>
+        <w:t xml:space="preserve">→ With this you can select the curve → Curves → </w:t>
+        <w:tab/>
+        <w:tab/>
+        <w:tab/>
+        <w:tab/>
+        <w:tab/>
+        <w:t xml:space="preserve">Lock Length → Right Click → Control Vertex → You can move the </w:t>
+        <w:tab/>
+        <w:tab/>
+        <w:tab/>
+        <w:tab/>
+        <w:t>vertex and modify the line</w:t>
+      </w:r>
+    </w:p>
+    <w:p>
+      <w:pPr>
+        <w:pStyle w:val="Normal"/>
+        <w:bidi w:val="0"/>
+        <w:spacing w:lineRule="auto" w:line="276"/>
+        <w:jc w:val="both"/>
+        <w:rPr>
+          <w:rFonts w:ascii="Times New Roman" w:hAnsi="Times New Roman"/>
+          <w:b w:val="false"/>
+          <w:b w:val="false"/>
+          <w:bCs w:val="false"/>
+          <w:sz w:val="24"/>
+          <w:szCs w:val="24"/>
+        </w:rPr>
+      </w:pPr>
+      <w:r>
+        <w:rPr>
+          <w:rFonts w:eastAsia="NSimSun" w:cs="Lucida Sans" w:ascii="Times New Roman" w:hAnsi="Times New Roman"/>
+          <w:b w:val="false"/>
+          <w:bCs w:val="false"/>
+          <w:color w:val="auto"/>
+          <w:kern w:val="2"/>
+          <w:sz w:val="24"/>
+          <w:szCs w:val="24"/>
+          <w:lang w:val="en-GB" w:eastAsia="zh-CN" w:bidi="hi-IN"/>
+        </w:rPr>
+        <w:tab/>
+        <w:tab/>
+        <w:tab/>
       </w:r>
     </w:p>
     <w:p>
@@ -2064,6 +2642,32 @@
           <w:sz w:val="24"/>
           <w:szCs w:val="24"/>
         </w:rPr>
+        <w:t>If the edges don’t contribute to the model delete them or make them useful.</w:t>
+      </w:r>
+    </w:p>
+    <w:p>
+      <w:pPr>
+        <w:pStyle w:val="Normal"/>
+        <w:bidi w:val="0"/>
+        <w:spacing w:lineRule="auto" w:line="276"/>
+        <w:jc w:val="both"/>
+        <w:rPr>
+          <w:rFonts w:ascii="Times New Roman" w:hAnsi="Times New Roman"/>
+          <w:b w:val="false"/>
+          <w:b w:val="false"/>
+          <w:bCs w:val="false"/>
+          <w:sz w:val="24"/>
+          <w:szCs w:val="24"/>
+        </w:rPr>
+      </w:pPr>
+      <w:r>
+        <w:rPr>
+          <w:rFonts w:ascii="Times New Roman" w:hAnsi="Times New Roman"/>
+          <w:b w:val="false"/>
+          <w:bCs w:val="false"/>
+          <w:sz w:val="24"/>
+          <w:szCs w:val="24"/>
+        </w:rPr>
       </w:r>
     </w:p>
     <w:p>
@@ -2242,6 +2846,728 @@
           <w:szCs w:val="24"/>
         </w:rPr>
         <w:t>When file saving choose Color Manage Image so it is not too dark</w:t>
+      </w:r>
+    </w:p>
+    <w:p>
+      <w:pPr>
+        <w:pStyle w:val="Normal"/>
+        <w:bidi w:val="0"/>
+        <w:spacing w:lineRule="auto" w:line="276"/>
+        <w:jc w:val="both"/>
+        <w:rPr>
+          <w:rFonts w:ascii="Times New Roman" w:hAnsi="Times New Roman"/>
+          <w:b w:val="false"/>
+          <w:b w:val="false"/>
+          <w:bCs w:val="false"/>
+          <w:sz w:val="24"/>
+          <w:szCs w:val="24"/>
+        </w:rPr>
+      </w:pPr>
+      <w:r>
+        <w:rPr>
+          <w:rFonts w:ascii="Times New Roman" w:hAnsi="Times New Roman"/>
+          <w:b w:val="false"/>
+          <w:bCs w:val="false"/>
+          <w:sz w:val="24"/>
+          <w:szCs w:val="24"/>
+        </w:rPr>
+      </w:r>
+    </w:p>
+    <w:p>
+      <w:pPr>
+        <w:pStyle w:val="Normal"/>
+        <w:bidi w:val="0"/>
+        <w:spacing w:lineRule="auto" w:line="276"/>
+        <w:jc w:val="both"/>
+        <w:rPr>
+          <w:rFonts w:ascii="Times New Roman" w:hAnsi="Times New Roman"/>
+          <w:b w:val="false"/>
+          <w:b w:val="false"/>
+          <w:bCs w:val="false"/>
+          <w:sz w:val="24"/>
+          <w:szCs w:val="24"/>
+        </w:rPr>
+      </w:pPr>
+      <w:r>
+        <w:rPr>
+          <w:rFonts w:ascii="Times New Roman" w:hAnsi="Times New Roman"/>
+          <w:b w:val="false"/>
+          <w:bCs w:val="false"/>
+          <w:sz w:val="24"/>
+          <w:szCs w:val="24"/>
+        </w:rPr>
+      </w:r>
+    </w:p>
+    <w:p>
+      <w:pPr>
+        <w:pStyle w:val="Normal"/>
+        <w:bidi w:val="0"/>
+        <w:spacing w:lineRule="auto" w:line="276"/>
+        <w:jc w:val="both"/>
+        <w:rPr>
+          <w:b/>
+          <w:b/>
+          <w:bCs/>
+          <w:sz w:val="28"/>
+          <w:szCs w:val="28"/>
+        </w:rPr>
+      </w:pPr>
+      <w:r>
+        <w:rPr>
+          <w:rFonts w:ascii="Times New Roman" w:hAnsi="Times New Roman"/>
+          <w:b/>
+          <w:bCs/>
+          <w:sz w:val="28"/>
+          <w:szCs w:val="28"/>
+        </w:rPr>
+        <w:t xml:space="preserve">Unwrapping </w:t>
+      </w:r>
+    </w:p>
+    <w:p>
+      <w:pPr>
+        <w:pStyle w:val="Normal"/>
+        <w:bidi w:val="0"/>
+        <w:spacing w:lineRule="auto" w:line="276"/>
+        <w:jc w:val="both"/>
+        <w:rPr>
+          <w:rFonts w:ascii="Times New Roman" w:hAnsi="Times New Roman"/>
+          <w:b w:val="false"/>
+          <w:b w:val="false"/>
+          <w:bCs w:val="false"/>
+          <w:sz w:val="24"/>
+          <w:szCs w:val="24"/>
+        </w:rPr>
+      </w:pPr>
+      <w:r>
+        <w:rPr>
+          <w:rFonts w:ascii="Times New Roman" w:hAnsi="Times New Roman"/>
+          <w:b w:val="false"/>
+          <w:bCs w:val="false"/>
+          <w:sz w:val="24"/>
+          <w:szCs w:val="24"/>
+        </w:rPr>
+      </w:r>
+    </w:p>
+    <w:p>
+      <w:pPr>
+        <w:pStyle w:val="Normal"/>
+        <w:bidi w:val="0"/>
+        <w:spacing w:lineRule="auto" w:line="276"/>
+        <w:jc w:val="both"/>
+        <w:rPr>
+          <w:rFonts w:ascii="Times New Roman" w:hAnsi="Times New Roman"/>
+          <w:b w:val="false"/>
+          <w:b w:val="false"/>
+          <w:bCs w:val="false"/>
+          <w:sz w:val="24"/>
+          <w:szCs w:val="24"/>
+        </w:rPr>
+      </w:pPr>
+      <w:r>
+        <w:rPr>
+          <w:rFonts w:ascii="Times New Roman" w:hAnsi="Times New Roman"/>
+          <w:b w:val="false"/>
+          <w:bCs w:val="false"/>
+          <w:sz w:val="24"/>
+          <w:szCs w:val="24"/>
+        </w:rPr>
+        <w:t>Workspace → UV Editing.</w:t>
+      </w:r>
+    </w:p>
+    <w:p>
+      <w:pPr>
+        <w:pStyle w:val="Normal"/>
+        <w:bidi w:val="0"/>
+        <w:spacing w:lineRule="auto" w:line="276"/>
+        <w:jc w:val="both"/>
+        <w:rPr>
+          <w:rFonts w:ascii="Times New Roman" w:hAnsi="Times New Roman"/>
+          <w:b w:val="false"/>
+          <w:b w:val="false"/>
+          <w:bCs w:val="false"/>
+          <w:sz w:val="24"/>
+          <w:szCs w:val="24"/>
+        </w:rPr>
+      </w:pPr>
+      <w:r>
+        <w:rPr>
+          <w:rFonts w:ascii="Times New Roman" w:hAnsi="Times New Roman"/>
+          <w:b w:val="false"/>
+          <w:bCs w:val="false"/>
+          <w:sz w:val="24"/>
+          <w:szCs w:val="24"/>
+        </w:rPr>
+        <w:t>CTRL + 1 → Isolate object</w:t>
+      </w:r>
+    </w:p>
+    <w:p>
+      <w:pPr>
+        <w:pStyle w:val="Normal"/>
+        <w:bidi w:val="0"/>
+        <w:spacing w:lineRule="auto" w:line="276"/>
+        <w:jc w:val="both"/>
+        <w:rPr>
+          <w:rFonts w:ascii="Times New Roman" w:hAnsi="Times New Roman"/>
+          <w:b w:val="false"/>
+          <w:b w:val="false"/>
+          <w:bCs w:val="false"/>
+          <w:sz w:val="24"/>
+          <w:szCs w:val="24"/>
+        </w:rPr>
+      </w:pPr>
+      <w:r>
+        <w:rPr>
+          <w:rFonts w:ascii="Times New Roman" w:hAnsi="Times New Roman"/>
+          <w:b w:val="false"/>
+          <w:bCs w:val="false"/>
+          <w:sz w:val="24"/>
+          <w:szCs w:val="24"/>
+        </w:rPr>
+        <w:t>Inside this view we see the normal space (We have to keep the object inside this space).</w:t>
+      </w:r>
+    </w:p>
+    <w:p>
+      <w:pPr>
+        <w:pStyle w:val="Normal"/>
+        <w:bidi w:val="0"/>
+        <w:spacing w:lineRule="auto" w:line="276"/>
+        <w:jc w:val="both"/>
+        <w:rPr>
+          <w:rFonts w:ascii="Times New Roman" w:hAnsi="Times New Roman"/>
+          <w:b w:val="false"/>
+          <w:b w:val="false"/>
+          <w:bCs w:val="false"/>
+          <w:sz w:val="24"/>
+          <w:szCs w:val="24"/>
+        </w:rPr>
+      </w:pPr>
+      <w:r>
+        <w:rPr>
+          <w:rFonts w:ascii="Times New Roman" w:hAnsi="Times New Roman"/>
+          <w:b w:val="false"/>
+          <w:bCs w:val="false"/>
+          <w:sz w:val="24"/>
+          <w:szCs w:val="24"/>
+        </w:rPr>
+      </w:r>
+    </w:p>
+    <w:p>
+      <w:pPr>
+        <w:pStyle w:val="Normal"/>
+        <w:bidi w:val="0"/>
+        <w:spacing w:lineRule="auto" w:line="276"/>
+        <w:jc w:val="both"/>
+        <w:rPr>
+          <w:rFonts w:ascii="Times New Roman" w:hAnsi="Times New Roman"/>
+          <w:b w:val="false"/>
+          <w:b w:val="false"/>
+          <w:bCs w:val="false"/>
+          <w:sz w:val="24"/>
+          <w:szCs w:val="24"/>
+        </w:rPr>
+      </w:pPr>
+      <w:r>
+        <w:rPr>
+          <w:rFonts w:ascii="Times New Roman" w:hAnsi="Times New Roman"/>
+          <w:b w:val="false"/>
+          <w:bCs w:val="false"/>
+          <w:sz w:val="24"/>
+          <w:szCs w:val="24"/>
+        </w:rPr>
+        <w:t>1º Select faces/</w:t>
+      </w:r>
+      <w:r>
+        <w:rPr>
+          <w:rFonts w:ascii="Times New Roman" w:hAnsi="Times New Roman"/>
+          <w:b w:val="false"/>
+          <w:bCs w:val="false"/>
+          <w:sz w:val="24"/>
+          <w:szCs w:val="24"/>
+        </w:rPr>
+        <w:t>object</w:t>
+      </w:r>
+      <w:r>
+        <w:rPr>
+          <w:rFonts w:ascii="Times New Roman" w:hAnsi="Times New Roman"/>
+          <w:b w:val="false"/>
+          <w:bCs w:val="false"/>
+          <w:sz w:val="24"/>
+          <w:szCs w:val="24"/>
+        </w:rPr>
+        <w:t xml:space="preserve"> → Right click → Create → Camera Based → You see </w:t>
+      </w:r>
+      <w:r>
+        <w:rPr>
+          <w:rFonts w:eastAsia="NSimSun" w:cs="Lucida Sans" w:ascii="Times New Roman" w:hAnsi="Times New Roman"/>
+          <w:b w:val="false"/>
+          <w:bCs w:val="false"/>
+          <w:color w:val="auto"/>
+          <w:kern w:val="2"/>
+          <w:sz w:val="24"/>
+          <w:szCs w:val="24"/>
+          <w:lang w:val="en-GB" w:eastAsia="zh-CN" w:bidi="hi-IN"/>
+        </w:rPr>
+        <w:t>faces in 3D oriented</w:t>
+      </w:r>
+    </w:p>
+    <w:p>
+      <w:pPr>
+        <w:pStyle w:val="Normal"/>
+        <w:bidi w:val="0"/>
+        <w:spacing w:lineRule="auto" w:line="276"/>
+        <w:jc w:val="both"/>
+        <w:rPr>
+          <w:rFonts w:ascii="Times New Roman" w:hAnsi="Times New Roman"/>
+          <w:b w:val="false"/>
+          <w:b w:val="false"/>
+          <w:bCs w:val="false"/>
+          <w:sz w:val="24"/>
+          <w:szCs w:val="24"/>
+        </w:rPr>
+      </w:pPr>
+      <w:r>
+        <w:rPr>
+          <w:rFonts w:eastAsia="NSimSun" w:cs="Lucida Sans" w:ascii="Times New Roman" w:hAnsi="Times New Roman"/>
+          <w:b w:val="false"/>
+          <w:bCs w:val="false"/>
+          <w:color w:val="auto"/>
+          <w:kern w:val="2"/>
+          <w:sz w:val="24"/>
+          <w:szCs w:val="24"/>
+          <w:lang w:val="en-GB" w:eastAsia="zh-CN" w:bidi="hi-IN"/>
+        </w:rPr>
+        <w:t>Use UV Shells to select the objects</w:t>
+      </w:r>
+    </w:p>
+    <w:p>
+      <w:pPr>
+        <w:pStyle w:val="Normal"/>
+        <w:bidi w:val="0"/>
+        <w:spacing w:lineRule="auto" w:line="276"/>
+        <w:jc w:val="both"/>
+        <w:rPr>
+          <w:rFonts w:ascii="Times New Roman" w:hAnsi="Times New Roman"/>
+          <w:b w:val="false"/>
+          <w:b w:val="false"/>
+          <w:bCs w:val="false"/>
+          <w:sz w:val="24"/>
+          <w:szCs w:val="24"/>
+        </w:rPr>
+      </w:pPr>
+      <w:r>
+        <w:rPr>
+          <w:rFonts w:eastAsia="NSimSun" w:cs="Lucida Sans" w:ascii="Times New Roman" w:hAnsi="Times New Roman"/>
+          <w:b w:val="false"/>
+          <w:bCs w:val="false"/>
+          <w:color w:val="auto"/>
+          <w:kern w:val="2"/>
+          <w:sz w:val="24"/>
+          <w:szCs w:val="24"/>
+          <w:lang w:val="en-GB" w:eastAsia="zh-CN" w:bidi="hi-IN"/>
+        </w:rPr>
+        <w:t xml:space="preserve">2º Now we can makes cuts to the edges → Shift → Right Click → Cut the vertices selected. / </w:t>
+      </w:r>
+      <w:r>
+        <w:rPr>
+          <w:rFonts w:eastAsia="NSimSun" w:cs="Lucida Sans" w:ascii="Times New Roman" w:hAnsi="Times New Roman"/>
+          <w:b w:val="false"/>
+          <w:bCs w:val="false"/>
+          <w:color w:val="auto"/>
+          <w:kern w:val="2"/>
+          <w:sz w:val="24"/>
+          <w:szCs w:val="24"/>
+          <w:lang w:val="en-GB" w:eastAsia="zh-CN" w:bidi="hi-IN"/>
+        </w:rPr>
+        <w:t>Other way is just select the faces and create UV Shells</w:t>
+      </w:r>
+    </w:p>
+    <w:p>
+      <w:pPr>
+        <w:pStyle w:val="Normal"/>
+        <w:bidi w:val="0"/>
+        <w:spacing w:lineRule="auto" w:line="276"/>
+        <w:jc w:val="both"/>
+        <w:rPr>
+          <w:rFonts w:ascii="Times New Roman" w:hAnsi="Times New Roman"/>
+          <w:b w:val="false"/>
+          <w:b w:val="false"/>
+          <w:bCs w:val="false"/>
+          <w:sz w:val="24"/>
+          <w:szCs w:val="24"/>
+        </w:rPr>
+      </w:pPr>
+      <w:r>
+        <w:rPr>
+          <w:rFonts w:eastAsia="NSimSun" w:cs="Lucida Sans" w:ascii="Times New Roman" w:hAnsi="Times New Roman"/>
+          <w:b w:val="false"/>
+          <w:bCs w:val="false"/>
+          <w:color w:val="auto"/>
+          <w:kern w:val="2"/>
+          <w:sz w:val="24"/>
+          <w:szCs w:val="24"/>
+          <w:lang w:val="en-GB" w:eastAsia="zh-CN" w:bidi="hi-IN"/>
+        </w:rPr>
+        <w:t>3ºNow we can Unfold → Shift → Right Click → Unfold → Unfold</w:t>
+      </w:r>
+    </w:p>
+    <w:p>
+      <w:pPr>
+        <w:pStyle w:val="Normal"/>
+        <w:bidi w:val="0"/>
+        <w:spacing w:lineRule="auto" w:line="276"/>
+        <w:jc w:val="both"/>
+        <w:rPr>
+          <w:rFonts w:ascii="Times New Roman" w:hAnsi="Times New Roman"/>
+          <w:b w:val="false"/>
+          <w:b w:val="false"/>
+          <w:bCs w:val="false"/>
+          <w:sz w:val="24"/>
+          <w:szCs w:val="24"/>
+        </w:rPr>
+      </w:pPr>
+      <w:r>
+        <w:rPr>
+          <w:rFonts w:ascii="Times New Roman" w:hAnsi="Times New Roman"/>
+          <w:b w:val="false"/>
+          <w:bCs w:val="false"/>
+          <w:sz w:val="24"/>
+          <w:szCs w:val="24"/>
+        </w:rPr>
+      </w:r>
+    </w:p>
+    <w:p>
+      <w:pPr>
+        <w:pStyle w:val="Normal"/>
+        <w:bidi w:val="0"/>
+        <w:spacing w:lineRule="auto" w:line="276"/>
+        <w:jc w:val="both"/>
+        <w:rPr>
+          <w:rFonts w:ascii="Times New Roman" w:hAnsi="Times New Roman"/>
+          <w:b w:val="false"/>
+          <w:b w:val="false"/>
+          <w:bCs w:val="false"/>
+          <w:sz w:val="24"/>
+          <w:szCs w:val="24"/>
+        </w:rPr>
+      </w:pPr>
+      <w:r>
+        <w:rPr>
+          <w:rFonts w:eastAsia="NSimSun" w:cs="Lucida Sans" w:ascii="Times New Roman" w:hAnsi="Times New Roman"/>
+          <w:b w:val="false"/>
+          <w:bCs w:val="false"/>
+          <w:color w:val="auto"/>
+          <w:kern w:val="2"/>
+          <w:sz w:val="24"/>
+          <w:szCs w:val="24"/>
+          <w:lang w:val="en-GB" w:eastAsia="zh-CN" w:bidi="hi-IN"/>
+        </w:rPr>
+        <w:t>4ºNow we need to orient the object to the UV axis → Shift → Right Click → Orient Shells or Straigthen UV’s</w:t>
+      </w:r>
+    </w:p>
+    <w:p>
+      <w:pPr>
+        <w:pStyle w:val="Normal"/>
+        <w:bidi w:val="0"/>
+        <w:spacing w:lineRule="auto" w:line="276"/>
+        <w:jc w:val="both"/>
+        <w:rPr>
+          <w:rFonts w:ascii="Times New Roman" w:hAnsi="Times New Roman"/>
+          <w:b w:val="false"/>
+          <w:b w:val="false"/>
+          <w:bCs w:val="false"/>
+          <w:sz w:val="24"/>
+          <w:szCs w:val="24"/>
+        </w:rPr>
+      </w:pPr>
+      <w:r>
+        <w:rPr>
+          <w:rFonts w:ascii="Times New Roman" w:hAnsi="Times New Roman"/>
+          <w:b w:val="false"/>
+          <w:bCs w:val="false"/>
+          <w:sz w:val="24"/>
+          <w:szCs w:val="24"/>
+        </w:rPr>
+        <w:tab/>
+      </w:r>
+      <w:r>
+        <w:rPr>
+          <w:rFonts w:ascii="Times New Roman" w:hAnsi="Times New Roman"/>
+          <w:b w:val="false"/>
+          <w:bCs w:val="false"/>
+          <w:sz w:val="24"/>
+          <w:szCs w:val="24"/>
+        </w:rPr>
+        <w:t xml:space="preserve">You can stich to pieces together after unfolding (Right → Shift → Stich together) If they </w:t>
+        <w:tab/>
+        <w:t>overlaap, just flip it</w:t>
+      </w:r>
+    </w:p>
+    <w:p>
+      <w:pPr>
+        <w:pStyle w:val="Normal"/>
+        <w:bidi w:val="0"/>
+        <w:spacing w:lineRule="auto" w:line="276"/>
+        <w:jc w:val="both"/>
+        <w:rPr>
+          <w:rFonts w:ascii="Times New Roman" w:hAnsi="Times New Roman"/>
+          <w:b w:val="false"/>
+          <w:b w:val="false"/>
+          <w:bCs w:val="false"/>
+          <w:sz w:val="24"/>
+          <w:szCs w:val="24"/>
+        </w:rPr>
+      </w:pPr>
+      <w:r>
+        <w:rPr>
+          <w:rFonts w:eastAsia="NSimSun" w:cs="Lucida Sans" w:ascii="Times New Roman" w:hAnsi="Times New Roman"/>
+          <w:b w:val="false"/>
+          <w:bCs w:val="false"/>
+          <w:color w:val="auto"/>
+          <w:kern w:val="2"/>
+          <w:sz w:val="24"/>
+          <w:szCs w:val="24"/>
+          <w:lang w:val="en-GB" w:eastAsia="zh-CN" w:bidi="hi-IN"/>
+        </w:rPr>
+        <w:t>5ºNow we have to fit all in the normal space → Shift → Right Click → Layout → Along U.</w:t>
+      </w:r>
+    </w:p>
+    <w:p>
+      <w:pPr>
+        <w:pStyle w:val="Normal"/>
+        <w:bidi w:val="0"/>
+        <w:spacing w:lineRule="auto" w:line="276"/>
+        <w:jc w:val="both"/>
+        <w:rPr>
+          <w:rFonts w:ascii="Times New Roman" w:hAnsi="Times New Roman"/>
+          <w:b w:val="false"/>
+          <w:b w:val="false"/>
+          <w:bCs w:val="false"/>
+          <w:sz w:val="24"/>
+          <w:szCs w:val="24"/>
+        </w:rPr>
+      </w:pPr>
+      <w:r>
+        <w:rPr>
+          <w:rFonts w:ascii="Times New Roman" w:hAnsi="Times New Roman"/>
+          <w:b w:val="false"/>
+          <w:bCs w:val="false"/>
+          <w:sz w:val="24"/>
+          <w:szCs w:val="24"/>
+        </w:rPr>
+      </w:r>
+    </w:p>
+    <w:p>
+      <w:pPr>
+        <w:pStyle w:val="Normal"/>
+        <w:bidi w:val="0"/>
+        <w:spacing w:lineRule="auto" w:line="276"/>
+        <w:jc w:val="both"/>
+        <w:rPr>
+          <w:rFonts w:ascii="Times New Roman" w:hAnsi="Times New Roman"/>
+          <w:b w:val="false"/>
+          <w:b w:val="false"/>
+          <w:bCs w:val="false"/>
+          <w:sz w:val="24"/>
+          <w:szCs w:val="24"/>
+        </w:rPr>
+      </w:pPr>
+      <w:r>
+        <w:rPr>
+          <w:rFonts w:eastAsia="NSimSun" w:cs="Lucida Sans" w:ascii="Times New Roman" w:hAnsi="Times New Roman"/>
+          <w:b w:val="false"/>
+          <w:bCs w:val="false"/>
+          <w:color w:val="auto"/>
+          <w:kern w:val="2"/>
+          <w:sz w:val="24"/>
+          <w:szCs w:val="24"/>
+          <w:lang w:val="en-GB" w:eastAsia="zh-CN" w:bidi="hi-IN"/>
+        </w:rPr>
+        <w:t>6º In the UV Editor select the Checker map</w:t>
+      </w:r>
+    </w:p>
+    <w:p>
+      <w:pPr>
+        <w:pStyle w:val="Normal"/>
+        <w:bidi w:val="0"/>
+        <w:spacing w:lineRule="auto" w:line="276"/>
+        <w:jc w:val="both"/>
+        <w:rPr>
+          <w:rFonts w:ascii="Times New Roman" w:hAnsi="Times New Roman"/>
+          <w:b w:val="false"/>
+          <w:b w:val="false"/>
+          <w:bCs w:val="false"/>
+          <w:sz w:val="24"/>
+          <w:szCs w:val="24"/>
+        </w:rPr>
+      </w:pPr>
+      <w:r>
+        <w:rPr>
+          <w:rFonts w:ascii="Times New Roman" w:hAnsi="Times New Roman"/>
+          <w:b w:val="false"/>
+          <w:bCs w:val="false"/>
+          <w:sz w:val="24"/>
+          <w:szCs w:val="24"/>
+        </w:rPr>
+      </w:r>
+    </w:p>
+    <w:p>
+      <w:pPr>
+        <w:pStyle w:val="Normal"/>
+        <w:bidi w:val="0"/>
+        <w:spacing w:lineRule="auto" w:line="276"/>
+        <w:jc w:val="both"/>
+        <w:rPr>
+          <w:rFonts w:ascii="Times New Roman" w:hAnsi="Times New Roman"/>
+          <w:b w:val="false"/>
+          <w:b w:val="false"/>
+          <w:bCs w:val="false"/>
+          <w:sz w:val="24"/>
+          <w:szCs w:val="24"/>
+        </w:rPr>
+      </w:pPr>
+      <w:r>
+        <w:rPr>
+          <w:rFonts w:eastAsia="NSimSun" w:cs="Lucida Sans" w:ascii="Times New Roman" w:hAnsi="Times New Roman"/>
+          <w:b w:val="false"/>
+          <w:bCs w:val="false"/>
+          <w:color w:val="auto"/>
+          <w:kern w:val="2"/>
+          <w:sz w:val="24"/>
+          <w:szCs w:val="24"/>
+          <w:lang w:val="en-GB" w:eastAsia="zh-CN" w:bidi="hi-IN"/>
+        </w:rPr>
+        <w:t>7º In the UV Tool Kit → Go to Transform → Texel Density → This should be the same for all</w:t>
+      </w:r>
+    </w:p>
+    <w:p>
+      <w:pPr>
+        <w:pStyle w:val="Normal"/>
+        <w:bidi w:val="0"/>
+        <w:spacing w:lineRule="auto" w:line="276"/>
+        <w:jc w:val="both"/>
+        <w:rPr>
+          <w:rFonts w:ascii="Times New Roman" w:hAnsi="Times New Roman"/>
+          <w:b w:val="false"/>
+          <w:b w:val="false"/>
+          <w:bCs w:val="false"/>
+          <w:sz w:val="24"/>
+          <w:szCs w:val="24"/>
+        </w:rPr>
+      </w:pPr>
+      <w:r>
+        <w:rPr>
+          <w:rFonts w:ascii="Times New Roman" w:hAnsi="Times New Roman"/>
+          <w:b w:val="false"/>
+          <w:bCs w:val="false"/>
+          <w:sz w:val="24"/>
+          <w:szCs w:val="24"/>
+        </w:rPr>
+      </w:r>
+    </w:p>
+    <w:p>
+      <w:pPr>
+        <w:pStyle w:val="Normal"/>
+        <w:bidi w:val="0"/>
+        <w:spacing w:lineRule="auto" w:line="276"/>
+        <w:jc w:val="both"/>
+        <w:rPr>
+          <w:rFonts w:ascii="Times New Roman" w:hAnsi="Times New Roman"/>
+          <w:b w:val="false"/>
+          <w:b w:val="false"/>
+          <w:bCs w:val="false"/>
+          <w:sz w:val="24"/>
+          <w:szCs w:val="24"/>
+        </w:rPr>
+      </w:pPr>
+      <w:r>
+        <w:rPr>
+          <w:rFonts w:eastAsia="NSimSun" w:cs="Lucida Sans" w:ascii="Times New Roman" w:hAnsi="Times New Roman"/>
+          <w:b w:val="false"/>
+          <w:bCs w:val="false"/>
+          <w:color w:val="auto"/>
+          <w:kern w:val="2"/>
+          <w:sz w:val="24"/>
+          <w:szCs w:val="24"/>
+          <w:lang w:val="en-GB" w:eastAsia="zh-CN" w:bidi="hi-IN"/>
+        </w:rPr>
+        <w:t xml:space="preserve">Uv Snapshots (Camera object) → Save it on your sourceImages → UVLayout.png </w:t>
+      </w:r>
+    </w:p>
+    <w:p>
+      <w:pPr>
+        <w:pStyle w:val="Normal"/>
+        <w:bidi w:val="0"/>
+        <w:spacing w:lineRule="auto" w:line="276"/>
+        <w:jc w:val="both"/>
+        <w:rPr>
+          <w:rFonts w:ascii="Times New Roman" w:hAnsi="Times New Roman"/>
+          <w:b w:val="false"/>
+          <w:b w:val="false"/>
+          <w:bCs w:val="false"/>
+          <w:sz w:val="24"/>
+          <w:szCs w:val="24"/>
+        </w:rPr>
+      </w:pPr>
+      <w:r>
+        <w:rPr>
+          <w:rFonts w:eastAsia="NSimSun" w:cs="Lucida Sans" w:ascii="Times New Roman" w:hAnsi="Times New Roman"/>
+          <w:b w:val="false"/>
+          <w:bCs w:val="false"/>
+          <w:color w:val="auto"/>
+          <w:kern w:val="2"/>
+          <w:sz w:val="24"/>
+          <w:szCs w:val="24"/>
+          <w:lang w:val="en-GB" w:eastAsia="zh-CN" w:bidi="hi-IN"/>
+        </w:rPr>
+        <w:tab/>
+        <w:tab/>
+        <w:tab/>
+        <w:tab/>
+        <w:t xml:space="preserve">   → Sizes 1024 for both  (Select faces first)</w:t>
+      </w:r>
+    </w:p>
+    <w:p>
+      <w:pPr>
+        <w:pStyle w:val="Normal"/>
+        <w:bidi w:val="0"/>
+        <w:spacing w:lineRule="auto" w:line="276"/>
+        <w:jc w:val="both"/>
+        <w:rPr>
+          <w:rFonts w:ascii="Times New Roman" w:hAnsi="Times New Roman"/>
+          <w:b w:val="false"/>
+          <w:b w:val="false"/>
+          <w:bCs w:val="false"/>
+          <w:sz w:val="24"/>
+          <w:szCs w:val="24"/>
+        </w:rPr>
+      </w:pPr>
+      <w:r>
+        <w:rPr>
+          <w:rFonts w:ascii="Times New Roman" w:hAnsi="Times New Roman"/>
+          <w:b w:val="false"/>
+          <w:bCs w:val="false"/>
+          <w:sz w:val="24"/>
+          <w:szCs w:val="24"/>
+        </w:rPr>
+      </w:r>
+    </w:p>
+    <w:p>
+      <w:pPr>
+        <w:pStyle w:val="Normal"/>
+        <w:bidi w:val="0"/>
+        <w:spacing w:lineRule="auto" w:line="276"/>
+        <w:jc w:val="both"/>
+        <w:rPr>
+          <w:rFonts w:ascii="Times New Roman" w:hAnsi="Times New Roman"/>
+          <w:b w:val="false"/>
+          <w:b w:val="false"/>
+          <w:bCs w:val="false"/>
+          <w:sz w:val="24"/>
+          <w:szCs w:val="24"/>
+        </w:rPr>
+      </w:pPr>
+      <w:r>
+        <w:rPr/>
       </w:r>
     </w:p>
     <w:sectPr>

</xml_diff>

<commit_message>
Watering can for 3d
</commit_message>
<xml_diff>
--- a/3D/Lab/Shortcouts Maya.docx
+++ b/3D/Lab/Shortcouts Maya.docx
@@ -670,6 +670,54 @@
           <w:lang w:val="en-GB" w:eastAsia="zh-CN" w:bidi="hi-IN"/>
         </w:rPr>
         <w:t xml:space="preserve">CTRL + G → Group objects </w:t>
+      </w:r>
+    </w:p>
+    <w:p>
+      <w:pPr>
+        <w:pStyle w:val="Normal"/>
+        <w:bidi w:val="0"/>
+        <w:spacing w:lineRule="auto" w:line="276"/>
+        <w:jc w:val="both"/>
+        <w:rPr>
+          <w:rFonts w:ascii="Times New Roman" w:hAnsi="Times New Roman"/>
+          <w:b w:val="false"/>
+          <w:b w:val="false"/>
+          <w:bCs w:val="false"/>
+          <w:sz w:val="24"/>
+          <w:szCs w:val="24"/>
+        </w:rPr>
+      </w:pPr>
+      <w:r>
+        <w:rPr/>
+      </w:r>
+    </w:p>
+    <w:p>
+      <w:pPr>
+        <w:pStyle w:val="Normal"/>
+        <w:bidi w:val="0"/>
+        <w:spacing w:lineRule="auto" w:line="276"/>
+        <w:jc w:val="both"/>
+        <w:rPr>
+          <w:rFonts w:ascii="Times New Roman" w:hAnsi="Times New Roman"/>
+          <w:b w:val="false"/>
+          <w:b w:val="false"/>
+          <w:bCs w:val="false"/>
+          <w:sz w:val="24"/>
+          <w:szCs w:val="24"/>
+        </w:rPr>
+      </w:pPr>
+      <w:r>
+        <w:rPr>
+          <w:rFonts w:eastAsia="NSimSun" w:cs="Lucida Sans" w:ascii="Times New Roman" w:hAnsi="Times New Roman"/>
+          <w:b w:val="false"/>
+          <w:bCs w:val="false"/>
+          <w:color w:val="auto"/>
+          <w:kern w:val="2"/>
+          <w:sz w:val="24"/>
+          <w:szCs w:val="24"/>
+          <w:lang w:val="en-GB" w:eastAsia="zh-CN" w:bidi="hi-IN"/>
+        </w:rPr>
+        <w:t xml:space="preserve">CTRL + 1 → Isolate Model / Faces </w:t>
       </w:r>
     </w:p>
     <w:p>
@@ -1783,6 +1831,32 @@
           <w:sz w:val="24"/>
           <w:szCs w:val="24"/>
         </w:rPr>
+        <w:t>CTRL + BACKSPACE → Delete properly edges from a model (first doble click it)</w:t>
+      </w:r>
+    </w:p>
+    <w:p>
+      <w:pPr>
+        <w:pStyle w:val="Normal"/>
+        <w:bidi w:val="0"/>
+        <w:spacing w:lineRule="auto" w:line="276"/>
+        <w:jc w:val="both"/>
+        <w:rPr>
+          <w:rFonts w:ascii="Times New Roman" w:hAnsi="Times New Roman"/>
+          <w:b w:val="false"/>
+          <w:b w:val="false"/>
+          <w:bCs w:val="false"/>
+          <w:sz w:val="24"/>
+          <w:szCs w:val="24"/>
+        </w:rPr>
+      </w:pPr>
+      <w:r>
+        <w:rPr>
+          <w:rFonts w:ascii="Times New Roman" w:hAnsi="Times New Roman"/>
+          <w:b w:val="false"/>
+          <w:bCs w:val="false"/>
+          <w:sz w:val="24"/>
+          <w:szCs w:val="24"/>
+        </w:rPr>
         <w:t>SHIFT + H → Show object</w:t>
       </w:r>
     </w:p>
@@ -2431,6 +2505,54 @@
         <w:tab/>
         <w:tab/>
         <w:t>vertex and modify the line</w:t>
+      </w:r>
+    </w:p>
+    <w:p>
+      <w:pPr>
+        <w:pStyle w:val="Normal"/>
+        <w:bidi w:val="0"/>
+        <w:spacing w:lineRule="auto" w:line="276"/>
+        <w:jc w:val="both"/>
+        <w:rPr>
+          <w:rFonts w:ascii="Times New Roman" w:hAnsi="Times New Roman"/>
+          <w:b w:val="false"/>
+          <w:b w:val="false"/>
+          <w:bCs w:val="false"/>
+          <w:sz w:val="24"/>
+          <w:szCs w:val="24"/>
+        </w:rPr>
+      </w:pPr>
+      <w:r>
+        <w:rPr/>
+      </w:r>
+    </w:p>
+    <w:p>
+      <w:pPr>
+        <w:pStyle w:val="Normal"/>
+        <w:bidi w:val="0"/>
+        <w:spacing w:lineRule="auto" w:line="276"/>
+        <w:jc w:val="both"/>
+        <w:rPr>
+          <w:rFonts w:ascii="Times New Roman" w:hAnsi="Times New Roman"/>
+          <w:b w:val="false"/>
+          <w:b w:val="false"/>
+          <w:bCs w:val="false"/>
+          <w:sz w:val="24"/>
+          <w:szCs w:val="24"/>
+        </w:rPr>
+      </w:pPr>
+      <w:r>
+        <w:rPr>
+          <w:rFonts w:eastAsia="NSimSun" w:cs="Lucida Sans" w:ascii="Times New Roman" w:hAnsi="Times New Roman"/>
+          <w:b w:val="false"/>
+          <w:bCs w:val="false"/>
+          <w:color w:val="auto"/>
+          <w:kern w:val="2"/>
+          <w:sz w:val="24"/>
+          <w:szCs w:val="24"/>
+          <w:lang w:val="en-GB" w:eastAsia="zh-CN" w:bidi="hi-IN"/>
+        </w:rPr>
+        <w:t>Move along direction of the face / model → Press W and then Left Mouse → Component. This way you can extrude following the direction of your model.</w:t>
       </w:r>
     </w:p>
     <w:p>
@@ -3074,27 +3196,7 @@
           <w:sz w:val="24"/>
           <w:szCs w:val="24"/>
         </w:rPr>
-        <w:t>1º Select faces/</w:t>
-      </w:r>
-      <w:r>
-        <w:rPr>
-          <w:rFonts w:ascii="Times New Roman" w:hAnsi="Times New Roman"/>
-          <w:b w:val="false"/>
-          <w:bCs w:val="false"/>
-          <w:sz w:val="24"/>
-          <w:szCs w:val="24"/>
-        </w:rPr>
-        <w:t>object</w:t>
-      </w:r>
-      <w:r>
-        <w:rPr>
-          <w:rFonts w:ascii="Times New Roman" w:hAnsi="Times New Roman"/>
-          <w:b w:val="false"/>
-          <w:bCs w:val="false"/>
-          <w:sz w:val="24"/>
-          <w:szCs w:val="24"/>
-        </w:rPr>
-        <w:t xml:space="preserve"> → Right click → Create → Camera Based → You see </w:t>
+        <w:t xml:space="preserve">1º Select faces/object → Right click → Create → Camera Based → You see </w:t>
       </w:r>
       <w:r>
         <w:rPr>
@@ -3165,8 +3267,24 @@
           <w:szCs w:val="24"/>
           <w:lang w:val="en-GB" w:eastAsia="zh-CN" w:bidi="hi-IN"/>
         </w:rPr>
-        <w:t xml:space="preserve">2º Now we can makes cuts to the edges → Shift → Right Click → Cut the vertices selected. / </w:t>
-      </w:r>
+        <w:t>2º Now we can makes cuts to the edges → Shift → Right Click → Cut the vertices selected. / Other way is just select the faces and create UV Shells</w:t>
+      </w:r>
+    </w:p>
+    <w:p>
+      <w:pPr>
+        <w:pStyle w:val="Normal"/>
+        <w:bidi w:val="0"/>
+        <w:spacing w:lineRule="auto" w:line="276"/>
+        <w:jc w:val="both"/>
+        <w:rPr>
+          <w:rFonts w:ascii="Times New Roman" w:hAnsi="Times New Roman"/>
+          <w:b w:val="false"/>
+          <w:b w:val="false"/>
+          <w:bCs w:val="false"/>
+          <w:sz w:val="24"/>
+          <w:szCs w:val="24"/>
+        </w:rPr>
+      </w:pPr>
       <w:r>
         <w:rPr>
           <w:rFonts w:eastAsia="NSimSun" w:cs="Lucida Sans" w:ascii="Times New Roman" w:hAnsi="Times New Roman"/>
@@ -3178,7 +3296,32 @@
           <w:szCs w:val="24"/>
           <w:lang w:val="en-GB" w:eastAsia="zh-CN" w:bidi="hi-IN"/>
         </w:rPr>
-        <w:t>Other way is just select the faces and create UV Shells</w:t>
+        <w:t>3ºNow we can Unfold → Shift → Right Click → Unfold → Unfold</w:t>
+      </w:r>
+    </w:p>
+    <w:p>
+      <w:pPr>
+        <w:pStyle w:val="Normal"/>
+        <w:bidi w:val="0"/>
+        <w:spacing w:lineRule="auto" w:line="276"/>
+        <w:jc w:val="both"/>
+        <w:rPr>
+          <w:rFonts w:ascii="Times New Roman" w:hAnsi="Times New Roman"/>
+          <w:b w:val="false"/>
+          <w:b w:val="false"/>
+          <w:bCs w:val="false"/>
+          <w:sz w:val="24"/>
+          <w:szCs w:val="24"/>
+        </w:rPr>
+      </w:pPr>
+      <w:r>
+        <w:rPr>
+          <w:rFonts w:ascii="Times New Roman" w:hAnsi="Times New Roman"/>
+          <w:b w:val="false"/>
+          <w:bCs w:val="false"/>
+          <w:sz w:val="24"/>
+          <w:szCs w:val="24"/>
+        </w:rPr>
       </w:r>
     </w:p>
     <w:p>
@@ -3207,60 +3350,6 @@
           <w:szCs w:val="24"/>
           <w:lang w:val="en-GB" w:eastAsia="zh-CN" w:bidi="hi-IN"/>
         </w:rPr>
-        <w:t>3ºNow we can Unfold → Shift → Right Click → Unfold → Unfold</w:t>
-      </w:r>
-    </w:p>
-    <w:p>
-      <w:pPr>
-        <w:pStyle w:val="Normal"/>
-        <w:bidi w:val="0"/>
-        <w:spacing w:lineRule="auto" w:line="276"/>
-        <w:jc w:val="both"/>
-        <w:rPr>
-          <w:rFonts w:ascii="Times New Roman" w:hAnsi="Times New Roman"/>
-          <w:b w:val="false"/>
-          <w:b w:val="false"/>
-          <w:bCs w:val="false"/>
-          <w:sz w:val="24"/>
-          <w:szCs w:val="24"/>
-        </w:rPr>
-      </w:pPr>
-      <w:r>
-        <w:rPr>
-          <w:rFonts w:ascii="Times New Roman" w:hAnsi="Times New Roman"/>
-          <w:b w:val="false"/>
-          <w:bCs w:val="false"/>
-          <w:sz w:val="24"/>
-          <w:szCs w:val="24"/>
-        </w:rPr>
-      </w:r>
-    </w:p>
-    <w:p>
-      <w:pPr>
-        <w:pStyle w:val="Normal"/>
-        <w:bidi w:val="0"/>
-        <w:spacing w:lineRule="auto" w:line="276"/>
-        <w:jc w:val="both"/>
-        <w:rPr>
-          <w:rFonts w:ascii="Times New Roman" w:hAnsi="Times New Roman"/>
-          <w:b w:val="false"/>
-          <w:b w:val="false"/>
-          <w:bCs w:val="false"/>
-          <w:sz w:val="24"/>
-          <w:szCs w:val="24"/>
-        </w:rPr>
-      </w:pPr>
-      <w:r>
-        <w:rPr>
-          <w:rFonts w:eastAsia="NSimSun" w:cs="Lucida Sans" w:ascii="Times New Roman" w:hAnsi="Times New Roman"/>
-          <w:b w:val="false"/>
-          <w:bCs w:val="false"/>
-          <w:color w:val="auto"/>
-          <w:kern w:val="2"/>
-          <w:sz w:val="24"/>
-          <w:szCs w:val="24"/>
-          <w:lang w:val="en-GB" w:eastAsia="zh-CN" w:bidi="hi-IN"/>
-        </w:rPr>
         <w:t>4ºNow we need to orient the object to the UV axis → Shift → Right Click → Orient Shells or Straigthen UV’s</w:t>
       </w:r>
     </w:p>
@@ -3288,15 +3377,6 @@
           <w:szCs w:val="24"/>
         </w:rPr>
         <w:tab/>
-      </w:r>
-      <w:r>
-        <w:rPr>
-          <w:rFonts w:ascii="Times New Roman" w:hAnsi="Times New Roman"/>
-          <w:b w:val="false"/>
-          <w:bCs w:val="false"/>
-          <w:sz w:val="24"/>
-          <w:szCs w:val="24"/>
-        </w:rPr>
         <w:t xml:space="preserve">You can stich to pieces together after unfolding (Right → Shift → Stich together) If they </w:t>
         <w:tab/>
         <w:t>overlaap, just flip it</w:t>

</xml_diff>